<commit_message>
work 31.03.2025 and 01.04.2025
go go go
</commit_message>
<xml_diff>
--- a/1. Prezentare/Proiect_Disertație_Hereșanu_Radu.docx
+++ b/1. Prezentare/Proiect_Disertație_Hereșanu_Radu.docx
@@ -4864,7 +4864,7 @@
       <w:r>
         <w:fldChar w:fldCharType="separate"/>
       </w:r>
-      <w:hyperlink w:anchor="_Toc194008444" w:history="1">
+      <w:hyperlink w:anchor="_Toc194408131" w:history="1">
         <w:r>
           <w:rPr>
             <w:rStyle w:val="Hyperlink"/>
@@ -4891,7 +4891,7 @@
             <w:noProof/>
             <w:webHidden/>
           </w:rPr>
-          <w:instrText xml:space="preserve"> PAGEREF _Toc194008444 \h </w:instrText>
+          <w:instrText xml:space="preserve"> PAGEREF _Toc194408131 \h </w:instrText>
         </w:r>
         <w:r>
           <w:rPr>
@@ -4938,7 +4938,7 @@
           <w14:ligatures w14:val="standardContextual"/>
         </w:rPr>
       </w:pPr>
-      <w:hyperlink w:anchor="_Toc194008445" w:history="1">
+      <w:hyperlink w:anchor="_Toc194408132" w:history="1">
         <w:r>
           <w:rPr>
             <w:rStyle w:val="Hyperlink"/>
@@ -4965,7 +4965,7 @@
             <w:noProof/>
             <w:webHidden/>
           </w:rPr>
-          <w:instrText xml:space="preserve"> PAGEREF _Toc194008445 \h </w:instrText>
+          <w:instrText xml:space="preserve"> PAGEREF _Toc194408132 \h </w:instrText>
         </w:r>
         <w:r>
           <w:rPr>
@@ -5012,7 +5012,7 @@
           <w14:ligatures w14:val="standardContextual"/>
         </w:rPr>
       </w:pPr>
-      <w:hyperlink w:anchor="_Toc194008446" w:history="1">
+      <w:hyperlink w:anchor="_Toc194408133" w:history="1">
         <w:r>
           <w:rPr>
             <w:rStyle w:val="Hyperlink"/>
@@ -5039,7 +5039,7 @@
             <w:noProof/>
             <w:webHidden/>
           </w:rPr>
-          <w:instrText xml:space="preserve"> PAGEREF _Toc194008446 \h </w:instrText>
+          <w:instrText xml:space="preserve"> PAGEREF _Toc194408133 \h </w:instrText>
         </w:r>
         <w:r>
           <w:rPr>
@@ -5086,7 +5086,7 @@
           <w14:ligatures w14:val="standardContextual"/>
         </w:rPr>
       </w:pPr>
-      <w:hyperlink w:anchor="_Toc194008447" w:history="1">
+      <w:hyperlink w:anchor="_Toc194408134" w:history="1">
         <w:r>
           <w:rPr>
             <w:rStyle w:val="Hyperlink"/>
@@ -5113,7 +5113,7 @@
             <w:noProof/>
             <w:webHidden/>
           </w:rPr>
-          <w:instrText xml:space="preserve"> PAGEREF _Toc194008447 \h </w:instrText>
+          <w:instrText xml:space="preserve"> PAGEREF _Toc194408134 \h </w:instrText>
         </w:r>
         <w:r>
           <w:rPr>
@@ -5133,7 +5133,7 @@
             <w:noProof/>
             <w:webHidden/>
           </w:rPr>
-          <w:t>17</w:t>
+          <w:t>18</w:t>
         </w:r>
         <w:r>
           <w:rPr>
@@ -5160,7 +5160,7 @@
           <w14:ligatures w14:val="standardContextual"/>
         </w:rPr>
       </w:pPr>
-      <w:hyperlink w:anchor="_Toc194008448" w:history="1">
+      <w:hyperlink w:anchor="_Toc194408135" w:history="1">
         <w:r>
           <w:rPr>
             <w:rStyle w:val="Hyperlink"/>
@@ -5187,7 +5187,7 @@
             <w:noProof/>
             <w:webHidden/>
           </w:rPr>
-          <w:instrText xml:space="preserve"> PAGEREF _Toc194008448 \h </w:instrText>
+          <w:instrText xml:space="preserve"> PAGEREF _Toc194408135 \h </w:instrText>
         </w:r>
         <w:r>
           <w:rPr>
@@ -5207,7 +5207,7 @@
             <w:noProof/>
             <w:webHidden/>
           </w:rPr>
-          <w:t>23</w:t>
+          <w:t>24</w:t>
         </w:r>
         <w:r>
           <w:rPr>
@@ -5234,27 +5234,13 @@
           <w14:ligatures w14:val="standardContextual"/>
         </w:rPr>
       </w:pPr>
-      <w:hyperlink w:anchor="_Toc194008449" w:history="1">
+      <w:hyperlink w:anchor="_Toc194408136" w:history="1">
         <w:r>
           <w:rPr>
             <w:rStyle w:val="Hyperlink"/>
             <w:noProof/>
           </w:rPr>
-          <w:t>Figura 6 - Meniul princip</w:t>
-        </w:r>
-        <w:r>
-          <w:rPr>
-            <w:rStyle w:val="Hyperlink"/>
-            <w:noProof/>
-          </w:rPr>
-          <w:t>a</w:t>
-        </w:r>
-        <w:r>
-          <w:rPr>
-            <w:rStyle w:val="Hyperlink"/>
-            <w:noProof/>
-          </w:rPr>
-          <w:t>l al aplicației desktop</w:t>
+          <w:t>Figura 6 - Meniul principal al aplicației desktop</w:t>
         </w:r>
         <w:r>
           <w:rPr>
@@ -5275,7 +5261,960 @@
             <w:noProof/>
             <w:webHidden/>
           </w:rPr>
-          <w:instrText xml:space="preserve"> PAGEREF _Toc194008449 \h </w:instrText>
+          <w:instrText xml:space="preserve"> PAGEREF _Toc194408136 \h </w:instrText>
+        </w:r>
+        <w:r>
+          <w:rPr>
+            <w:noProof/>
+            <w:webHidden/>
+          </w:rPr>
+        </w:r>
+        <w:r>
+          <w:rPr>
+            <w:noProof/>
+            <w:webHidden/>
+          </w:rPr>
+          <w:fldChar w:fldCharType="separate"/>
+        </w:r>
+        <w:r>
+          <w:rPr>
+            <w:noProof/>
+            <w:webHidden/>
+          </w:rPr>
+          <w:t>26</w:t>
+        </w:r>
+        <w:r>
+          <w:rPr>
+            <w:noProof/>
+            <w:webHidden/>
+          </w:rPr>
+          <w:fldChar w:fldCharType="end"/>
+        </w:r>
+      </w:hyperlink>
+    </w:p>
+    <w:p>
+      <w:pPr>
+        <w:pStyle w:val="Tabeldefiguri"/>
+        <w:tabs>
+          <w:tab w:val="right" w:leader="dot" w:pos="9394"/>
+        </w:tabs>
+        <w:rPr>
+          <w:rFonts w:asciiTheme="minorHAnsi" w:eastAsiaTheme="minorEastAsia" w:hAnsiTheme="minorHAnsi" w:cstheme="minorBidi"/>
+          <w:noProof/>
+          <w:kern w:val="2"/>
+          <w:sz w:val="24"/>
+          <w:szCs w:val="24"/>
+          <w:lang w:eastAsia="ro-RO"/>
+          <w14:ligatures w14:val="standardContextual"/>
+        </w:rPr>
+      </w:pPr>
+      <w:hyperlink w:anchor="_Toc194408137" w:history="1">
+        <w:r>
+          <w:rPr>
+            <w:rStyle w:val="Hyperlink"/>
+            <w:noProof/>
+          </w:rPr>
+          <w:t>Figura 7 - Word Cloud pentru a vizualiza cele mai frecvente cuvinte</w:t>
+        </w:r>
+        <w:r>
+          <w:rPr>
+            <w:noProof/>
+            <w:webHidden/>
+          </w:rPr>
+          <w:tab/>
+        </w:r>
+        <w:r>
+          <w:rPr>
+            <w:noProof/>
+            <w:webHidden/>
+          </w:rPr>
+          <w:fldChar w:fldCharType="begin"/>
+        </w:r>
+        <w:r>
+          <w:rPr>
+            <w:noProof/>
+            <w:webHidden/>
+          </w:rPr>
+          <w:instrText xml:space="preserve"> PAGEREF _Toc194408137 \h </w:instrText>
+        </w:r>
+        <w:r>
+          <w:rPr>
+            <w:noProof/>
+            <w:webHidden/>
+          </w:rPr>
+        </w:r>
+        <w:r>
+          <w:rPr>
+            <w:noProof/>
+            <w:webHidden/>
+          </w:rPr>
+          <w:fldChar w:fldCharType="separate"/>
+        </w:r>
+        <w:r>
+          <w:rPr>
+            <w:noProof/>
+            <w:webHidden/>
+          </w:rPr>
+          <w:t>27</w:t>
+        </w:r>
+        <w:r>
+          <w:rPr>
+            <w:noProof/>
+            <w:webHidden/>
+          </w:rPr>
+          <w:fldChar w:fldCharType="end"/>
+        </w:r>
+      </w:hyperlink>
+    </w:p>
+    <w:p>
+      <w:pPr>
+        <w:pStyle w:val="Tabeldefiguri"/>
+        <w:tabs>
+          <w:tab w:val="right" w:leader="dot" w:pos="9394"/>
+        </w:tabs>
+        <w:rPr>
+          <w:rFonts w:asciiTheme="minorHAnsi" w:eastAsiaTheme="minorEastAsia" w:hAnsiTheme="minorHAnsi" w:cstheme="minorBidi"/>
+          <w:noProof/>
+          <w:kern w:val="2"/>
+          <w:sz w:val="24"/>
+          <w:szCs w:val="24"/>
+          <w:lang w:eastAsia="ro-RO"/>
+          <w14:ligatures w14:val="standardContextual"/>
+        </w:rPr>
+      </w:pPr>
+      <w:hyperlink w:anchor="_Toc194408138" w:history="1">
+        <w:r>
+          <w:rPr>
+            <w:rStyle w:val="Hyperlink"/>
+            <w:noProof/>
+          </w:rPr>
+          <w:t>Figura 8 - Distribuția lungimii mesajelor HAM vs Spam</w:t>
+        </w:r>
+        <w:r>
+          <w:rPr>
+            <w:noProof/>
+            <w:webHidden/>
+          </w:rPr>
+          <w:tab/>
+        </w:r>
+        <w:r>
+          <w:rPr>
+            <w:noProof/>
+            <w:webHidden/>
+          </w:rPr>
+          <w:fldChar w:fldCharType="begin"/>
+        </w:r>
+        <w:r>
+          <w:rPr>
+            <w:noProof/>
+            <w:webHidden/>
+          </w:rPr>
+          <w:instrText xml:space="preserve"> PAGEREF _Toc194408138 \h </w:instrText>
+        </w:r>
+        <w:r>
+          <w:rPr>
+            <w:noProof/>
+            <w:webHidden/>
+          </w:rPr>
+        </w:r>
+        <w:r>
+          <w:rPr>
+            <w:noProof/>
+            <w:webHidden/>
+          </w:rPr>
+          <w:fldChar w:fldCharType="separate"/>
+        </w:r>
+        <w:r>
+          <w:rPr>
+            <w:noProof/>
+            <w:webHidden/>
+          </w:rPr>
+          <w:t>28</w:t>
+        </w:r>
+        <w:r>
+          <w:rPr>
+            <w:noProof/>
+            <w:webHidden/>
+          </w:rPr>
+          <w:fldChar w:fldCharType="end"/>
+        </w:r>
+      </w:hyperlink>
+    </w:p>
+    <w:p>
+      <w:pPr>
+        <w:pStyle w:val="Tabeldefiguri"/>
+        <w:tabs>
+          <w:tab w:val="right" w:leader="dot" w:pos="9394"/>
+        </w:tabs>
+        <w:rPr>
+          <w:rFonts w:asciiTheme="minorHAnsi" w:eastAsiaTheme="minorEastAsia" w:hAnsiTheme="minorHAnsi" w:cstheme="minorBidi"/>
+          <w:noProof/>
+          <w:kern w:val="2"/>
+          <w:sz w:val="24"/>
+          <w:szCs w:val="24"/>
+          <w:lang w:eastAsia="ro-RO"/>
+          <w14:ligatures w14:val="standardContextual"/>
+        </w:rPr>
+      </w:pPr>
+      <w:hyperlink w:anchor="_Toc194408139" w:history="1">
+        <w:r>
+          <w:rPr>
+            <w:rStyle w:val="Hyperlink"/>
+            <w:noProof/>
+          </w:rPr>
+          <w:t>Figura 9 - Phishing Email Dataset după sanitizare</w:t>
+        </w:r>
+        <w:r>
+          <w:rPr>
+            <w:noProof/>
+            <w:webHidden/>
+          </w:rPr>
+          <w:tab/>
+        </w:r>
+        <w:r>
+          <w:rPr>
+            <w:noProof/>
+            <w:webHidden/>
+          </w:rPr>
+          <w:fldChar w:fldCharType="begin"/>
+        </w:r>
+        <w:r>
+          <w:rPr>
+            <w:noProof/>
+            <w:webHidden/>
+          </w:rPr>
+          <w:instrText xml:space="preserve"> PAGEREF _Toc194408139 \h </w:instrText>
+        </w:r>
+        <w:r>
+          <w:rPr>
+            <w:noProof/>
+            <w:webHidden/>
+          </w:rPr>
+        </w:r>
+        <w:r>
+          <w:rPr>
+            <w:noProof/>
+            <w:webHidden/>
+          </w:rPr>
+          <w:fldChar w:fldCharType="separate"/>
+        </w:r>
+        <w:r>
+          <w:rPr>
+            <w:noProof/>
+            <w:webHidden/>
+          </w:rPr>
+          <w:t>29</w:t>
+        </w:r>
+        <w:r>
+          <w:rPr>
+            <w:noProof/>
+            <w:webHidden/>
+          </w:rPr>
+          <w:fldChar w:fldCharType="end"/>
+        </w:r>
+      </w:hyperlink>
+    </w:p>
+    <w:p>
+      <w:pPr>
+        <w:pStyle w:val="Tabeldefiguri"/>
+        <w:tabs>
+          <w:tab w:val="right" w:leader="dot" w:pos="9394"/>
+        </w:tabs>
+        <w:rPr>
+          <w:rFonts w:asciiTheme="minorHAnsi" w:eastAsiaTheme="minorEastAsia" w:hAnsiTheme="minorHAnsi" w:cstheme="minorBidi"/>
+          <w:noProof/>
+          <w:kern w:val="2"/>
+          <w:sz w:val="24"/>
+          <w:szCs w:val="24"/>
+          <w:lang w:eastAsia="ro-RO"/>
+          <w14:ligatures w14:val="standardContextual"/>
+        </w:rPr>
+      </w:pPr>
+      <w:hyperlink w:anchor="_Toc194408140" w:history="1">
+        <w:r>
+          <w:rPr>
+            <w:rStyle w:val="Hyperlink"/>
+            <w:noProof/>
+          </w:rPr>
+          <w:t>Figura 10 - Distribuția tipurilor de atacuri în setul de antrenare</w:t>
+        </w:r>
+        <w:r>
+          <w:rPr>
+            <w:noProof/>
+            <w:webHidden/>
+          </w:rPr>
+          <w:tab/>
+        </w:r>
+        <w:r>
+          <w:rPr>
+            <w:noProof/>
+            <w:webHidden/>
+          </w:rPr>
+          <w:fldChar w:fldCharType="begin"/>
+        </w:r>
+        <w:r>
+          <w:rPr>
+            <w:noProof/>
+            <w:webHidden/>
+          </w:rPr>
+          <w:instrText xml:space="preserve"> PAGEREF _Toc194408140 \h </w:instrText>
+        </w:r>
+        <w:r>
+          <w:rPr>
+            <w:noProof/>
+            <w:webHidden/>
+          </w:rPr>
+        </w:r>
+        <w:r>
+          <w:rPr>
+            <w:noProof/>
+            <w:webHidden/>
+          </w:rPr>
+          <w:fldChar w:fldCharType="separate"/>
+        </w:r>
+        <w:r>
+          <w:rPr>
+            <w:noProof/>
+            <w:webHidden/>
+          </w:rPr>
+          <w:t>30</w:t>
+        </w:r>
+        <w:r>
+          <w:rPr>
+            <w:noProof/>
+            <w:webHidden/>
+          </w:rPr>
+          <w:fldChar w:fldCharType="end"/>
+        </w:r>
+      </w:hyperlink>
+    </w:p>
+    <w:p>
+      <w:pPr>
+        <w:pStyle w:val="Tabeldefiguri"/>
+        <w:tabs>
+          <w:tab w:val="right" w:leader="dot" w:pos="9394"/>
+        </w:tabs>
+        <w:rPr>
+          <w:rFonts w:asciiTheme="minorHAnsi" w:eastAsiaTheme="minorEastAsia" w:hAnsiTheme="minorHAnsi" w:cstheme="minorBidi"/>
+          <w:noProof/>
+          <w:kern w:val="2"/>
+          <w:sz w:val="24"/>
+          <w:szCs w:val="24"/>
+          <w:lang w:eastAsia="ro-RO"/>
+          <w14:ligatures w14:val="standardContextual"/>
+        </w:rPr>
+      </w:pPr>
+      <w:hyperlink w:anchor="_Toc194408141" w:history="1">
+        <w:r>
+          <w:rPr>
+            <w:rStyle w:val="Hyperlink"/>
+            <w:noProof/>
+          </w:rPr>
+          <w:t>Figura 11 - Clasificatori folosiți în clasificarea binară a e-mailurilor (spam/ham)</w:t>
+        </w:r>
+        <w:r>
+          <w:rPr>
+            <w:noProof/>
+            <w:webHidden/>
+          </w:rPr>
+          <w:tab/>
+        </w:r>
+        <w:r>
+          <w:rPr>
+            <w:noProof/>
+            <w:webHidden/>
+          </w:rPr>
+          <w:fldChar w:fldCharType="begin"/>
+        </w:r>
+        <w:r>
+          <w:rPr>
+            <w:noProof/>
+            <w:webHidden/>
+          </w:rPr>
+          <w:instrText xml:space="preserve"> PAGEREF _Toc194408141 \h </w:instrText>
+        </w:r>
+        <w:r>
+          <w:rPr>
+            <w:noProof/>
+            <w:webHidden/>
+          </w:rPr>
+        </w:r>
+        <w:r>
+          <w:rPr>
+            <w:noProof/>
+            <w:webHidden/>
+          </w:rPr>
+          <w:fldChar w:fldCharType="separate"/>
+        </w:r>
+        <w:r>
+          <w:rPr>
+            <w:noProof/>
+            <w:webHidden/>
+          </w:rPr>
+          <w:t>31</w:t>
+        </w:r>
+        <w:r>
+          <w:rPr>
+            <w:noProof/>
+            <w:webHidden/>
+          </w:rPr>
+          <w:fldChar w:fldCharType="end"/>
+        </w:r>
+      </w:hyperlink>
+    </w:p>
+    <w:p>
+      <w:pPr>
+        <w:pStyle w:val="Tabeldefiguri"/>
+        <w:tabs>
+          <w:tab w:val="right" w:leader="dot" w:pos="9394"/>
+        </w:tabs>
+        <w:rPr>
+          <w:rFonts w:asciiTheme="minorHAnsi" w:eastAsiaTheme="minorEastAsia" w:hAnsiTheme="minorHAnsi" w:cstheme="minorBidi"/>
+          <w:noProof/>
+          <w:kern w:val="2"/>
+          <w:sz w:val="24"/>
+          <w:szCs w:val="24"/>
+          <w:lang w:eastAsia="ro-RO"/>
+          <w14:ligatures w14:val="standardContextual"/>
+        </w:rPr>
+      </w:pPr>
+      <w:hyperlink w:anchor="_Toc194408142" w:history="1">
+        <w:r>
+          <w:rPr>
+            <w:rStyle w:val="Hyperlink"/>
+            <w:noProof/>
+          </w:rPr>
+          <w:t>Figura 12 - Arhitectura modelului LSTM folosită în clasificarea e-mailurilor</w:t>
+        </w:r>
+        <w:r>
+          <w:rPr>
+            <w:noProof/>
+            <w:webHidden/>
+          </w:rPr>
+          <w:tab/>
+        </w:r>
+        <w:r>
+          <w:rPr>
+            <w:noProof/>
+            <w:webHidden/>
+          </w:rPr>
+          <w:fldChar w:fldCharType="begin"/>
+        </w:r>
+        <w:r>
+          <w:rPr>
+            <w:noProof/>
+            <w:webHidden/>
+          </w:rPr>
+          <w:instrText xml:space="preserve"> PAGEREF _Toc194408142 \h </w:instrText>
+        </w:r>
+        <w:r>
+          <w:rPr>
+            <w:noProof/>
+            <w:webHidden/>
+          </w:rPr>
+        </w:r>
+        <w:r>
+          <w:rPr>
+            <w:noProof/>
+            <w:webHidden/>
+          </w:rPr>
+          <w:fldChar w:fldCharType="separate"/>
+        </w:r>
+        <w:r>
+          <w:rPr>
+            <w:noProof/>
+            <w:webHidden/>
+          </w:rPr>
+          <w:t>33</w:t>
+        </w:r>
+        <w:r>
+          <w:rPr>
+            <w:noProof/>
+            <w:webHidden/>
+          </w:rPr>
+          <w:fldChar w:fldCharType="end"/>
+        </w:r>
+      </w:hyperlink>
+    </w:p>
+    <w:p>
+      <w:pPr>
+        <w:pStyle w:val="Tabeldefiguri"/>
+        <w:tabs>
+          <w:tab w:val="right" w:leader="dot" w:pos="9394"/>
+        </w:tabs>
+        <w:rPr>
+          <w:rFonts w:asciiTheme="minorHAnsi" w:eastAsiaTheme="minorEastAsia" w:hAnsiTheme="minorHAnsi" w:cstheme="minorBidi"/>
+          <w:noProof/>
+          <w:kern w:val="2"/>
+          <w:sz w:val="24"/>
+          <w:szCs w:val="24"/>
+          <w:lang w:eastAsia="ro-RO"/>
+          <w14:ligatures w14:val="standardContextual"/>
+        </w:rPr>
+      </w:pPr>
+      <w:hyperlink w:anchor="_Toc194408143" w:history="1">
+        <w:r>
+          <w:rPr>
+            <w:rStyle w:val="Hyperlink"/>
+            <w:noProof/>
+          </w:rPr>
+          <w:t>Figura 13 – Acur</w:t>
+        </w:r>
+        <w:r>
+          <w:rPr>
+            <w:rStyle w:val="Hyperlink"/>
+            <w:noProof/>
+          </w:rPr>
+          <w:t>a</w:t>
+        </w:r>
+        <w:r>
+          <w:rPr>
+            <w:rStyle w:val="Hyperlink"/>
+            <w:noProof/>
+          </w:rPr>
+          <w:t>tețea și funcția de cost pentru arhitectura LSTM</w:t>
+        </w:r>
+        <w:r>
+          <w:rPr>
+            <w:noProof/>
+            <w:webHidden/>
+          </w:rPr>
+          <w:tab/>
+        </w:r>
+        <w:r>
+          <w:rPr>
+            <w:noProof/>
+            <w:webHidden/>
+          </w:rPr>
+          <w:fldChar w:fldCharType="begin"/>
+        </w:r>
+        <w:r>
+          <w:rPr>
+            <w:noProof/>
+            <w:webHidden/>
+          </w:rPr>
+          <w:instrText xml:space="preserve"> PAGEREF _Toc194408143 \h </w:instrText>
+        </w:r>
+        <w:r>
+          <w:rPr>
+            <w:noProof/>
+            <w:webHidden/>
+          </w:rPr>
+        </w:r>
+        <w:r>
+          <w:rPr>
+            <w:noProof/>
+            <w:webHidden/>
+          </w:rPr>
+          <w:fldChar w:fldCharType="separate"/>
+        </w:r>
+        <w:r>
+          <w:rPr>
+            <w:noProof/>
+            <w:webHidden/>
+          </w:rPr>
+          <w:t>33</w:t>
+        </w:r>
+        <w:r>
+          <w:rPr>
+            <w:noProof/>
+            <w:webHidden/>
+          </w:rPr>
+          <w:fldChar w:fldCharType="end"/>
+        </w:r>
+      </w:hyperlink>
+    </w:p>
+    <w:p>
+      <w:pPr>
+        <w:pStyle w:val="Style1"/>
+        <w:spacing w:line="240" w:lineRule="auto"/>
+        <w:contextualSpacing/>
+      </w:pPr>
+      <w:r>
+        <w:fldChar w:fldCharType="end"/>
+      </w:r>
+    </w:p>
+    <w:p>
+      <w:pPr>
+        <w:pStyle w:val="Style1"/>
+        <w:spacing w:line="240" w:lineRule="auto"/>
+        <w:contextualSpacing/>
+      </w:pPr>
+    </w:p>
+    <w:p>
+      <w:pPr>
+        <w:pStyle w:val="Style1"/>
+        <w:spacing w:line="240" w:lineRule="auto"/>
+        <w:contextualSpacing/>
+      </w:pPr>
+    </w:p>
+    <w:p>
+      <w:pPr>
+        <w:pStyle w:val="Style1"/>
+        <w:spacing w:line="240" w:lineRule="auto"/>
+        <w:contextualSpacing/>
+      </w:pPr>
+    </w:p>
+    <w:p>
+      <w:pPr>
+        <w:pStyle w:val="Style1"/>
+        <w:spacing w:line="240" w:lineRule="auto"/>
+        <w:contextualSpacing/>
+      </w:pPr>
+    </w:p>
+    <w:p>
+      <w:pPr>
+        <w:pStyle w:val="Style1"/>
+        <w:spacing w:line="240" w:lineRule="auto"/>
+        <w:contextualSpacing/>
+      </w:pPr>
+    </w:p>
+    <w:p>
+      <w:pPr>
+        <w:pStyle w:val="Style1"/>
+        <w:spacing w:line="240" w:lineRule="auto"/>
+        <w:contextualSpacing/>
+      </w:pPr>
+    </w:p>
+    <w:p>
+      <w:pPr>
+        <w:pStyle w:val="Style1"/>
+        <w:spacing w:line="240" w:lineRule="auto"/>
+        <w:contextualSpacing/>
+      </w:pPr>
+    </w:p>
+    <w:p>
+      <w:pPr>
+        <w:pStyle w:val="Style1"/>
+        <w:spacing w:line="240" w:lineRule="auto"/>
+        <w:contextualSpacing/>
+      </w:pPr>
+    </w:p>
+    <w:p>
+      <w:pPr>
+        <w:pStyle w:val="Style1"/>
+        <w:spacing w:line="240" w:lineRule="auto"/>
+        <w:contextualSpacing/>
+      </w:pPr>
+    </w:p>
+    <w:p>
+      <w:pPr>
+        <w:pStyle w:val="Style1"/>
+        <w:spacing w:line="240" w:lineRule="auto"/>
+        <w:contextualSpacing/>
+      </w:pPr>
+    </w:p>
+    <w:p>
+      <w:pPr>
+        <w:pStyle w:val="Style1"/>
+        <w:spacing w:line="240" w:lineRule="auto"/>
+        <w:contextualSpacing/>
+      </w:pPr>
+    </w:p>
+    <w:p>
+      <w:pPr>
+        <w:pStyle w:val="Style1"/>
+        <w:spacing w:line="240" w:lineRule="auto"/>
+        <w:contextualSpacing/>
+      </w:pPr>
+    </w:p>
+    <w:p>
+      <w:pPr>
+        <w:pStyle w:val="Style1"/>
+        <w:spacing w:line="240" w:lineRule="auto"/>
+        <w:contextualSpacing/>
+      </w:pPr>
+    </w:p>
+    <w:p>
+      <w:pPr>
+        <w:pStyle w:val="Style1"/>
+        <w:spacing w:line="240" w:lineRule="auto"/>
+        <w:contextualSpacing/>
+      </w:pPr>
+    </w:p>
+    <w:p>
+      <w:pPr>
+        <w:pStyle w:val="Style1"/>
+        <w:spacing w:line="240" w:lineRule="auto"/>
+        <w:contextualSpacing/>
+      </w:pPr>
+    </w:p>
+    <w:p>
+      <w:pPr>
+        <w:pStyle w:val="Style1"/>
+        <w:spacing w:line="240" w:lineRule="auto"/>
+        <w:contextualSpacing/>
+      </w:pPr>
+    </w:p>
+    <w:p>
+      <w:pPr>
+        <w:pStyle w:val="Style1"/>
+        <w:spacing w:line="240" w:lineRule="auto"/>
+        <w:contextualSpacing/>
+      </w:pPr>
+    </w:p>
+    <w:p>
+      <w:pPr>
+        <w:pStyle w:val="Style1"/>
+        <w:spacing w:line="240" w:lineRule="auto"/>
+        <w:contextualSpacing/>
+      </w:pPr>
+    </w:p>
+    <w:p>
+      <w:pPr>
+        <w:pStyle w:val="Style1"/>
+        <w:spacing w:line="240" w:lineRule="auto"/>
+        <w:contextualSpacing/>
+      </w:pPr>
+    </w:p>
+    <w:p>
+      <w:pPr>
+        <w:pStyle w:val="Style1"/>
+        <w:spacing w:line="240" w:lineRule="auto"/>
+        <w:contextualSpacing/>
+      </w:pPr>
+    </w:p>
+    <w:p>
+      <w:pPr>
+        <w:pStyle w:val="Style1"/>
+        <w:spacing w:line="240" w:lineRule="auto"/>
+        <w:contextualSpacing/>
+      </w:pPr>
+    </w:p>
+    <w:p>
+      <w:pPr>
+        <w:pStyle w:val="Style1"/>
+        <w:spacing w:line="240" w:lineRule="auto"/>
+        <w:contextualSpacing/>
+      </w:pPr>
+    </w:p>
+    <w:p>
+      <w:pPr>
+        <w:pStyle w:val="Style1"/>
+        <w:spacing w:line="240" w:lineRule="auto"/>
+        <w:contextualSpacing/>
+      </w:pPr>
+    </w:p>
+    <w:p>
+      <w:pPr>
+        <w:pStyle w:val="Style1"/>
+        <w:spacing w:line="240" w:lineRule="auto"/>
+        <w:contextualSpacing/>
+        <w:jc w:val="center"/>
+      </w:pPr>
+      <w:r>
+        <w:t>LISTĂ DE TABELE</w:t>
+      </w:r>
+    </w:p>
+    <w:p>
+      <w:pPr>
+        <w:pStyle w:val="Style1"/>
+        <w:spacing w:line="240" w:lineRule="auto"/>
+        <w:contextualSpacing/>
+        <w:jc w:val="center"/>
+      </w:pPr>
+    </w:p>
+    <w:p>
+      <w:pPr>
+        <w:pStyle w:val="Tabeldefiguri"/>
+        <w:tabs>
+          <w:tab w:val="right" w:leader="dot" w:pos="9394"/>
+        </w:tabs>
+        <w:rPr>
+          <w:rFonts w:asciiTheme="minorHAnsi" w:eastAsiaTheme="minorEastAsia" w:hAnsiTheme="minorHAnsi" w:cstheme="minorBidi"/>
+          <w:noProof/>
+          <w:kern w:val="2"/>
+          <w:sz w:val="24"/>
+          <w:szCs w:val="24"/>
+          <w:lang w:eastAsia="ro-RO"/>
+          <w14:ligatures w14:val="standardContextual"/>
+        </w:rPr>
+      </w:pPr>
+      <w:r>
+        <w:fldChar w:fldCharType="begin"/>
+      </w:r>
+      <w:r>
+        <w:instrText xml:space="preserve"> TOC \h \z \c "Tabel" </w:instrText>
+      </w:r>
+      <w:r>
+        <w:fldChar w:fldCharType="separate"/>
+      </w:r>
+      <w:hyperlink w:anchor="_Toc194408074" w:history="1">
+        <w:r>
+          <w:rPr>
+            <w:rStyle w:val="Hyperlink"/>
+            <w:noProof/>
+          </w:rPr>
+          <w:t>Tabelul 1 - Exemple de soluții comerciale antivirus și antimalware</w:t>
+        </w:r>
+        <w:r>
+          <w:rPr>
+            <w:noProof/>
+            <w:webHidden/>
+          </w:rPr>
+          <w:tab/>
+        </w:r>
+        <w:r>
+          <w:rPr>
+            <w:noProof/>
+            <w:webHidden/>
+          </w:rPr>
+          <w:fldChar w:fldCharType="begin"/>
+        </w:r>
+        <w:r>
+          <w:rPr>
+            <w:noProof/>
+            <w:webHidden/>
+          </w:rPr>
+          <w:instrText xml:space="preserve"> PAGEREF _Toc194408074 \h </w:instrText>
+        </w:r>
+        <w:r>
+          <w:rPr>
+            <w:noProof/>
+            <w:webHidden/>
+          </w:rPr>
+        </w:r>
+        <w:r>
+          <w:rPr>
+            <w:noProof/>
+            <w:webHidden/>
+          </w:rPr>
+          <w:fldChar w:fldCharType="separate"/>
+        </w:r>
+        <w:r>
+          <w:rPr>
+            <w:noProof/>
+            <w:webHidden/>
+          </w:rPr>
+          <w:t>11</w:t>
+        </w:r>
+        <w:r>
+          <w:rPr>
+            <w:noProof/>
+            <w:webHidden/>
+          </w:rPr>
+          <w:fldChar w:fldCharType="end"/>
+        </w:r>
+      </w:hyperlink>
+    </w:p>
+    <w:p>
+      <w:pPr>
+        <w:pStyle w:val="Tabeldefiguri"/>
+        <w:tabs>
+          <w:tab w:val="right" w:leader="dot" w:pos="9394"/>
+        </w:tabs>
+        <w:rPr>
+          <w:rFonts w:asciiTheme="minorHAnsi" w:eastAsiaTheme="minorEastAsia" w:hAnsiTheme="minorHAnsi" w:cstheme="minorBidi"/>
+          <w:noProof/>
+          <w:kern w:val="2"/>
+          <w:sz w:val="24"/>
+          <w:szCs w:val="24"/>
+          <w:lang w:eastAsia="ro-RO"/>
+          <w14:ligatures w14:val="standardContextual"/>
+        </w:rPr>
+      </w:pPr>
+      <w:hyperlink w:anchor="_Toc194408075" w:history="1">
+        <w:r>
+          <w:rPr>
+            <w:rStyle w:val="Hyperlink"/>
+            <w:noProof/>
+          </w:rPr>
+          <w:t>Tabelul 2 - Exemple de soluții pentru analiză malware</w:t>
+        </w:r>
+        <w:r>
+          <w:rPr>
+            <w:noProof/>
+            <w:webHidden/>
+          </w:rPr>
+          <w:tab/>
+        </w:r>
+        <w:r>
+          <w:rPr>
+            <w:noProof/>
+            <w:webHidden/>
+          </w:rPr>
+          <w:fldChar w:fldCharType="begin"/>
+        </w:r>
+        <w:r>
+          <w:rPr>
+            <w:noProof/>
+            <w:webHidden/>
+          </w:rPr>
+          <w:instrText xml:space="preserve"> PAGEREF _Toc194408075 \h </w:instrText>
+        </w:r>
+        <w:r>
+          <w:rPr>
+            <w:noProof/>
+            <w:webHidden/>
+          </w:rPr>
+        </w:r>
+        <w:r>
+          <w:rPr>
+            <w:noProof/>
+            <w:webHidden/>
+          </w:rPr>
+          <w:fldChar w:fldCharType="separate"/>
+        </w:r>
+        <w:r>
+          <w:rPr>
+            <w:noProof/>
+            <w:webHidden/>
+          </w:rPr>
+          <w:t>12</w:t>
+        </w:r>
+        <w:r>
+          <w:rPr>
+            <w:noProof/>
+            <w:webHidden/>
+          </w:rPr>
+          <w:fldChar w:fldCharType="end"/>
+        </w:r>
+      </w:hyperlink>
+    </w:p>
+    <w:p>
+      <w:pPr>
+        <w:pStyle w:val="Tabeldefiguri"/>
+        <w:tabs>
+          <w:tab w:val="right" w:leader="dot" w:pos="9394"/>
+        </w:tabs>
+        <w:rPr>
+          <w:rFonts w:asciiTheme="minorHAnsi" w:eastAsiaTheme="minorEastAsia" w:hAnsiTheme="minorHAnsi" w:cstheme="minorBidi"/>
+          <w:noProof/>
+          <w:kern w:val="2"/>
+          <w:sz w:val="24"/>
+          <w:szCs w:val="24"/>
+          <w:lang w:eastAsia="ro-RO"/>
+          <w14:ligatures w14:val="standardContextual"/>
+        </w:rPr>
+      </w:pPr>
+      <w:hyperlink w:anchor="_Toc194408076" w:history="1">
+        <w:r>
+          <w:rPr>
+            <w:rStyle w:val="Hyperlink"/>
+            <w:noProof/>
+          </w:rPr>
+          <w:t>Tabelul 3 - Configurația mediului experimental</w:t>
+        </w:r>
+        <w:r>
+          <w:rPr>
+            <w:noProof/>
+            <w:webHidden/>
+          </w:rPr>
+          <w:tab/>
+        </w:r>
+        <w:r>
+          <w:rPr>
+            <w:noProof/>
+            <w:webHidden/>
+          </w:rPr>
+          <w:fldChar w:fldCharType="begin"/>
+        </w:r>
+        <w:r>
+          <w:rPr>
+            <w:noProof/>
+            <w:webHidden/>
+          </w:rPr>
+          <w:instrText xml:space="preserve"> PAGEREF _Toc194408076 \h </w:instrText>
         </w:r>
         <w:r>
           <w:rPr>
@@ -5322,13 +6261,13 @@
           <w14:ligatures w14:val="standardContextual"/>
         </w:rPr>
       </w:pPr>
-      <w:hyperlink w:anchor="_Toc194008450" w:history="1">
+      <w:hyperlink w:anchor="_Toc194408077" w:history="1">
         <w:r>
           <w:rPr>
             <w:rStyle w:val="Hyperlink"/>
             <w:noProof/>
           </w:rPr>
-          <w:t>Figura 7 - Word Cloud pentru a vizualiza cele mai frecvente cuvinte</w:t>
+          <w:t>Tabelul 4 - Pregătirea mediului de lucru și a pachetelor necesare</w:t>
         </w:r>
         <w:r>
           <w:rPr>
@@ -5349,7 +6288,7 @@
             <w:noProof/>
             <w:webHidden/>
           </w:rPr>
-          <w:instrText xml:space="preserve"> PAGEREF _Toc194008450 \h </w:instrText>
+          <w:instrText xml:space="preserve"> PAGEREF _Toc194408077 \h </w:instrText>
         </w:r>
         <w:r>
           <w:rPr>
@@ -5369,7 +6308,7 @@
             <w:noProof/>
             <w:webHidden/>
           </w:rPr>
-          <w:t>26</w:t>
+          <w:t>25</w:t>
         </w:r>
         <w:r>
           <w:rPr>
@@ -5396,13 +6335,13 @@
           <w14:ligatures w14:val="standardContextual"/>
         </w:rPr>
       </w:pPr>
-      <w:hyperlink w:anchor="_Toc194008451" w:history="1">
+      <w:hyperlink w:anchor="_Toc194408078" w:history="1">
         <w:r>
           <w:rPr>
             <w:rStyle w:val="Hyperlink"/>
             <w:noProof/>
           </w:rPr>
-          <w:t>Figura 8 - Distribuția lungimii mesajelor HAM vs Spam</w:t>
+          <w:t>Tabelul 5 - Distribuția claselor reprezentând atacuri în setul KDDtrain+.txt</w:t>
         </w:r>
         <w:r>
           <w:rPr>
@@ -5423,229 +6362,7 @@
             <w:noProof/>
             <w:webHidden/>
           </w:rPr>
-          <w:instrText xml:space="preserve"> PAGEREF _Toc194008451 \h </w:instrText>
-        </w:r>
-        <w:r>
-          <w:rPr>
-            <w:noProof/>
-            <w:webHidden/>
-          </w:rPr>
-        </w:r>
-        <w:r>
-          <w:rPr>
-            <w:noProof/>
-            <w:webHidden/>
-          </w:rPr>
-          <w:fldChar w:fldCharType="separate"/>
-        </w:r>
-        <w:r>
-          <w:rPr>
-            <w:noProof/>
-            <w:webHidden/>
-          </w:rPr>
-          <w:t>27</w:t>
-        </w:r>
-        <w:r>
-          <w:rPr>
-            <w:noProof/>
-            <w:webHidden/>
-          </w:rPr>
-          <w:fldChar w:fldCharType="end"/>
-        </w:r>
-      </w:hyperlink>
-    </w:p>
-    <w:p>
-      <w:pPr>
-        <w:pStyle w:val="Tabeldefiguri"/>
-        <w:tabs>
-          <w:tab w:val="right" w:leader="dot" w:pos="9394"/>
-        </w:tabs>
-        <w:rPr>
-          <w:rFonts w:asciiTheme="minorHAnsi" w:eastAsiaTheme="minorEastAsia" w:hAnsiTheme="minorHAnsi" w:cstheme="minorBidi"/>
-          <w:noProof/>
-          <w:kern w:val="2"/>
-          <w:sz w:val="24"/>
-          <w:szCs w:val="24"/>
-          <w:lang w:eastAsia="ro-RO"/>
-          <w14:ligatures w14:val="standardContextual"/>
-        </w:rPr>
-      </w:pPr>
-      <w:hyperlink w:anchor="_Toc194008452" w:history="1">
-        <w:r>
-          <w:rPr>
-            <w:rStyle w:val="Hyperlink"/>
-            <w:noProof/>
-          </w:rPr>
-          <w:t>Figura 9 - Phishing Email Dataset după sanitizare</w:t>
-        </w:r>
-        <w:r>
-          <w:rPr>
-            <w:noProof/>
-            <w:webHidden/>
-          </w:rPr>
-          <w:tab/>
-        </w:r>
-        <w:r>
-          <w:rPr>
-            <w:noProof/>
-            <w:webHidden/>
-          </w:rPr>
-          <w:fldChar w:fldCharType="begin"/>
-        </w:r>
-        <w:r>
-          <w:rPr>
-            <w:noProof/>
-            <w:webHidden/>
-          </w:rPr>
-          <w:instrText xml:space="preserve"> PAGEREF _Toc194008452 \h </w:instrText>
-        </w:r>
-        <w:r>
-          <w:rPr>
-            <w:noProof/>
-            <w:webHidden/>
-          </w:rPr>
-        </w:r>
-        <w:r>
-          <w:rPr>
-            <w:noProof/>
-            <w:webHidden/>
-          </w:rPr>
-          <w:fldChar w:fldCharType="separate"/>
-        </w:r>
-        <w:r>
-          <w:rPr>
-            <w:noProof/>
-            <w:webHidden/>
-          </w:rPr>
-          <w:t>28</w:t>
-        </w:r>
-        <w:r>
-          <w:rPr>
-            <w:noProof/>
-            <w:webHidden/>
-          </w:rPr>
-          <w:fldChar w:fldCharType="end"/>
-        </w:r>
-      </w:hyperlink>
-    </w:p>
-    <w:p>
-      <w:pPr>
-        <w:pStyle w:val="Tabeldefiguri"/>
-        <w:tabs>
-          <w:tab w:val="right" w:leader="dot" w:pos="9394"/>
-        </w:tabs>
-        <w:rPr>
-          <w:rFonts w:asciiTheme="minorHAnsi" w:eastAsiaTheme="minorEastAsia" w:hAnsiTheme="minorHAnsi" w:cstheme="minorBidi"/>
-          <w:noProof/>
-          <w:kern w:val="2"/>
-          <w:sz w:val="24"/>
-          <w:szCs w:val="24"/>
-          <w:lang w:eastAsia="ro-RO"/>
-          <w14:ligatures w14:val="standardContextual"/>
-        </w:rPr>
-      </w:pPr>
-      <w:hyperlink w:anchor="_Toc194008453" w:history="1">
-        <w:r>
-          <w:rPr>
-            <w:rStyle w:val="Hyperlink"/>
-            <w:noProof/>
-          </w:rPr>
-          <w:t>Figura 10 - Distribuția tipurilor de atacuri în setul de antrenare</w:t>
-        </w:r>
-        <w:r>
-          <w:rPr>
-            <w:noProof/>
-            <w:webHidden/>
-          </w:rPr>
-          <w:tab/>
-        </w:r>
-        <w:r>
-          <w:rPr>
-            <w:noProof/>
-            <w:webHidden/>
-          </w:rPr>
-          <w:fldChar w:fldCharType="begin"/>
-        </w:r>
-        <w:r>
-          <w:rPr>
-            <w:noProof/>
-            <w:webHidden/>
-          </w:rPr>
-          <w:instrText xml:space="preserve"> PAGEREF _Toc194008453 \h </w:instrText>
-        </w:r>
-        <w:r>
-          <w:rPr>
-            <w:noProof/>
-            <w:webHidden/>
-          </w:rPr>
-        </w:r>
-        <w:r>
-          <w:rPr>
-            <w:noProof/>
-            <w:webHidden/>
-          </w:rPr>
-          <w:fldChar w:fldCharType="separate"/>
-        </w:r>
-        <w:r>
-          <w:rPr>
-            <w:noProof/>
-            <w:webHidden/>
-          </w:rPr>
-          <w:t>29</w:t>
-        </w:r>
-        <w:r>
-          <w:rPr>
-            <w:noProof/>
-            <w:webHidden/>
-          </w:rPr>
-          <w:fldChar w:fldCharType="end"/>
-        </w:r>
-      </w:hyperlink>
-    </w:p>
-    <w:p>
-      <w:pPr>
-        <w:pStyle w:val="Tabeldefiguri"/>
-        <w:tabs>
-          <w:tab w:val="right" w:leader="dot" w:pos="9394"/>
-        </w:tabs>
-        <w:rPr>
-          <w:rFonts w:asciiTheme="minorHAnsi" w:eastAsiaTheme="minorEastAsia" w:hAnsiTheme="minorHAnsi" w:cstheme="minorBidi"/>
-          <w:noProof/>
-          <w:kern w:val="2"/>
-          <w:sz w:val="24"/>
-          <w:szCs w:val="24"/>
-          <w:lang w:eastAsia="ro-RO"/>
-          <w14:ligatures w14:val="standardContextual"/>
-        </w:rPr>
-      </w:pPr>
-      <w:hyperlink w:anchor="_Toc194008454" w:history="1">
-        <w:r>
-          <w:rPr>
-            <w:rStyle w:val="Hyperlink"/>
-            <w:noProof/>
-          </w:rPr>
-          <w:t>Figura 11 - Clasificatori folosiți în clasificarea binară a e-mailurilor (spam/ham)</w:t>
-        </w:r>
-        <w:r>
-          <w:rPr>
-            <w:noProof/>
-            <w:webHidden/>
-          </w:rPr>
-          <w:tab/>
-        </w:r>
-        <w:r>
-          <w:rPr>
-            <w:noProof/>
-            <w:webHidden/>
-          </w:rPr>
-          <w:fldChar w:fldCharType="begin"/>
-        </w:r>
-        <w:r>
-          <w:rPr>
-            <w:noProof/>
-            <w:webHidden/>
-          </w:rPr>
-          <w:instrText xml:space="preserve"> PAGEREF _Toc194008454 \h </w:instrText>
+          <w:instrText xml:space="preserve"> PAGEREF _Toc194408078 \h </w:instrText>
         </w:r>
         <w:r>
           <w:rPr>
@@ -5678,196 +6395,6 @@
     </w:p>
     <w:p>
       <w:pPr>
-        <w:pStyle w:val="Style1"/>
-        <w:spacing w:line="240" w:lineRule="auto"/>
-        <w:contextualSpacing/>
-      </w:pPr>
-      <w:r>
-        <w:fldChar w:fldCharType="end"/>
-      </w:r>
-    </w:p>
-    <w:p>
-      <w:pPr>
-        <w:pStyle w:val="Style1"/>
-        <w:spacing w:line="240" w:lineRule="auto"/>
-        <w:contextualSpacing/>
-      </w:pPr>
-    </w:p>
-    <w:p>
-      <w:pPr>
-        <w:pStyle w:val="Style1"/>
-        <w:spacing w:line="240" w:lineRule="auto"/>
-        <w:contextualSpacing/>
-      </w:pPr>
-    </w:p>
-    <w:p>
-      <w:pPr>
-        <w:pStyle w:val="Style1"/>
-        <w:spacing w:line="240" w:lineRule="auto"/>
-        <w:contextualSpacing/>
-      </w:pPr>
-    </w:p>
-    <w:p>
-      <w:pPr>
-        <w:pStyle w:val="Style1"/>
-        <w:spacing w:line="240" w:lineRule="auto"/>
-        <w:contextualSpacing/>
-      </w:pPr>
-    </w:p>
-    <w:p>
-      <w:pPr>
-        <w:pStyle w:val="Style1"/>
-        <w:spacing w:line="240" w:lineRule="auto"/>
-        <w:contextualSpacing/>
-      </w:pPr>
-    </w:p>
-    <w:p>
-      <w:pPr>
-        <w:pStyle w:val="Style1"/>
-        <w:spacing w:line="240" w:lineRule="auto"/>
-        <w:contextualSpacing/>
-      </w:pPr>
-    </w:p>
-    <w:p>
-      <w:pPr>
-        <w:pStyle w:val="Style1"/>
-        <w:spacing w:line="240" w:lineRule="auto"/>
-        <w:contextualSpacing/>
-      </w:pPr>
-    </w:p>
-    <w:p>
-      <w:pPr>
-        <w:pStyle w:val="Style1"/>
-        <w:spacing w:line="240" w:lineRule="auto"/>
-        <w:contextualSpacing/>
-      </w:pPr>
-    </w:p>
-    <w:p>
-      <w:pPr>
-        <w:pStyle w:val="Style1"/>
-        <w:spacing w:line="240" w:lineRule="auto"/>
-        <w:contextualSpacing/>
-      </w:pPr>
-    </w:p>
-    <w:p>
-      <w:pPr>
-        <w:pStyle w:val="Style1"/>
-        <w:spacing w:line="240" w:lineRule="auto"/>
-        <w:contextualSpacing/>
-      </w:pPr>
-    </w:p>
-    <w:p>
-      <w:pPr>
-        <w:pStyle w:val="Style1"/>
-        <w:spacing w:line="240" w:lineRule="auto"/>
-        <w:contextualSpacing/>
-      </w:pPr>
-    </w:p>
-    <w:p>
-      <w:pPr>
-        <w:pStyle w:val="Style1"/>
-        <w:spacing w:line="240" w:lineRule="auto"/>
-        <w:contextualSpacing/>
-      </w:pPr>
-    </w:p>
-    <w:p>
-      <w:pPr>
-        <w:pStyle w:val="Style1"/>
-        <w:spacing w:line="240" w:lineRule="auto"/>
-        <w:contextualSpacing/>
-      </w:pPr>
-    </w:p>
-    <w:p>
-      <w:pPr>
-        <w:pStyle w:val="Style1"/>
-        <w:spacing w:line="240" w:lineRule="auto"/>
-        <w:contextualSpacing/>
-      </w:pPr>
-    </w:p>
-    <w:p>
-      <w:pPr>
-        <w:pStyle w:val="Style1"/>
-        <w:spacing w:line="240" w:lineRule="auto"/>
-        <w:contextualSpacing/>
-      </w:pPr>
-    </w:p>
-    <w:p>
-      <w:pPr>
-        <w:pStyle w:val="Style1"/>
-        <w:spacing w:line="240" w:lineRule="auto"/>
-        <w:contextualSpacing/>
-      </w:pPr>
-    </w:p>
-    <w:p>
-      <w:pPr>
-        <w:pStyle w:val="Style1"/>
-        <w:spacing w:line="240" w:lineRule="auto"/>
-        <w:contextualSpacing/>
-      </w:pPr>
-    </w:p>
-    <w:p>
-      <w:pPr>
-        <w:pStyle w:val="Style1"/>
-        <w:spacing w:line="240" w:lineRule="auto"/>
-        <w:contextualSpacing/>
-      </w:pPr>
-    </w:p>
-    <w:p>
-      <w:pPr>
-        <w:pStyle w:val="Style1"/>
-        <w:spacing w:line="240" w:lineRule="auto"/>
-        <w:contextualSpacing/>
-      </w:pPr>
-    </w:p>
-    <w:p>
-      <w:pPr>
-        <w:pStyle w:val="Style1"/>
-        <w:spacing w:line="240" w:lineRule="auto"/>
-        <w:contextualSpacing/>
-      </w:pPr>
-    </w:p>
-    <w:p>
-      <w:pPr>
-        <w:pStyle w:val="Style1"/>
-        <w:spacing w:line="240" w:lineRule="auto"/>
-        <w:contextualSpacing/>
-      </w:pPr>
-    </w:p>
-    <w:p>
-      <w:pPr>
-        <w:pStyle w:val="Style1"/>
-        <w:spacing w:line="240" w:lineRule="auto"/>
-        <w:contextualSpacing/>
-      </w:pPr>
-    </w:p>
-    <w:p>
-      <w:pPr>
-        <w:pStyle w:val="Style1"/>
-        <w:spacing w:line="240" w:lineRule="auto"/>
-        <w:contextualSpacing/>
-      </w:pPr>
-    </w:p>
-    <w:p>
-      <w:pPr>
-        <w:pStyle w:val="Style1"/>
-        <w:spacing w:line="240" w:lineRule="auto"/>
-        <w:contextualSpacing/>
-        <w:jc w:val="center"/>
-      </w:pPr>
-      <w:r>
-        <w:t>LISTĂ DE TABELE</w:t>
-      </w:r>
-    </w:p>
-    <w:p>
-      <w:pPr>
-        <w:pStyle w:val="Style1"/>
-        <w:spacing w:line="240" w:lineRule="auto"/>
-        <w:contextualSpacing/>
-        <w:jc w:val="center"/>
-      </w:pPr>
-    </w:p>
-    <w:p>
-      <w:pPr>
         <w:pStyle w:val="Tabeldefiguri"/>
         <w:tabs>
           <w:tab w:val="right" w:leader="dot" w:pos="9394"/>
@@ -5882,386 +6409,7 @@
           <w14:ligatures w14:val="standardContextual"/>
         </w:rPr>
       </w:pPr>
-      <w:r>
-        <w:fldChar w:fldCharType="begin"/>
-      </w:r>
-      <w:r>
-        <w:instrText xml:space="preserve"> TOC \h \z \c "Tabel" </w:instrText>
-      </w:r>
-      <w:r>
-        <w:fldChar w:fldCharType="separate"/>
-      </w:r>
-      <w:hyperlink w:anchor="_Toc194008395" w:history="1">
-        <w:r>
-          <w:rPr>
-            <w:rStyle w:val="Hyperlink"/>
-            <w:noProof/>
-          </w:rPr>
-          <w:t>Tabelul 1 - Exemple de soluții comerciale antivirus și antimalware</w:t>
-        </w:r>
-        <w:r>
-          <w:rPr>
-            <w:noProof/>
-            <w:webHidden/>
-          </w:rPr>
-          <w:tab/>
-        </w:r>
-        <w:r>
-          <w:rPr>
-            <w:noProof/>
-            <w:webHidden/>
-          </w:rPr>
-          <w:fldChar w:fldCharType="begin"/>
-        </w:r>
-        <w:r>
-          <w:rPr>
-            <w:noProof/>
-            <w:webHidden/>
-          </w:rPr>
-          <w:instrText xml:space="preserve"> PAGEREF _Toc194008395 \h </w:instrText>
-        </w:r>
-        <w:r>
-          <w:rPr>
-            <w:noProof/>
-            <w:webHidden/>
-          </w:rPr>
-        </w:r>
-        <w:r>
-          <w:rPr>
-            <w:noProof/>
-            <w:webHidden/>
-          </w:rPr>
-          <w:fldChar w:fldCharType="separate"/>
-        </w:r>
-        <w:r>
-          <w:rPr>
-            <w:noProof/>
-            <w:webHidden/>
-          </w:rPr>
-          <w:t>11</w:t>
-        </w:r>
-        <w:r>
-          <w:rPr>
-            <w:noProof/>
-            <w:webHidden/>
-          </w:rPr>
-          <w:fldChar w:fldCharType="end"/>
-        </w:r>
-      </w:hyperlink>
-    </w:p>
-    <w:p>
-      <w:pPr>
-        <w:pStyle w:val="Tabeldefiguri"/>
-        <w:tabs>
-          <w:tab w:val="right" w:leader="dot" w:pos="9394"/>
-        </w:tabs>
-        <w:rPr>
-          <w:rFonts w:asciiTheme="minorHAnsi" w:eastAsiaTheme="minorEastAsia" w:hAnsiTheme="minorHAnsi" w:cstheme="minorBidi"/>
-          <w:noProof/>
-          <w:kern w:val="2"/>
-          <w:sz w:val="24"/>
-          <w:szCs w:val="24"/>
-          <w:lang w:eastAsia="ro-RO"/>
-          <w14:ligatures w14:val="standardContextual"/>
-        </w:rPr>
-      </w:pPr>
-      <w:hyperlink w:anchor="_Toc194008396" w:history="1">
-        <w:r>
-          <w:rPr>
-            <w:rStyle w:val="Hyperlink"/>
-            <w:noProof/>
-          </w:rPr>
-          <w:t>Tabelul 2 - Exemple de soluții pentru analiză malware</w:t>
-        </w:r>
-        <w:r>
-          <w:rPr>
-            <w:noProof/>
-            <w:webHidden/>
-          </w:rPr>
-          <w:tab/>
-        </w:r>
-        <w:r>
-          <w:rPr>
-            <w:noProof/>
-            <w:webHidden/>
-          </w:rPr>
-          <w:fldChar w:fldCharType="begin"/>
-        </w:r>
-        <w:r>
-          <w:rPr>
-            <w:noProof/>
-            <w:webHidden/>
-          </w:rPr>
-          <w:instrText xml:space="preserve"> PAGEREF _Toc194008396 \h </w:instrText>
-        </w:r>
-        <w:r>
-          <w:rPr>
-            <w:noProof/>
-            <w:webHidden/>
-          </w:rPr>
-        </w:r>
-        <w:r>
-          <w:rPr>
-            <w:noProof/>
-            <w:webHidden/>
-          </w:rPr>
-          <w:fldChar w:fldCharType="separate"/>
-        </w:r>
-        <w:r>
-          <w:rPr>
-            <w:noProof/>
-            <w:webHidden/>
-          </w:rPr>
-          <w:t>12</w:t>
-        </w:r>
-        <w:r>
-          <w:rPr>
-            <w:noProof/>
-            <w:webHidden/>
-          </w:rPr>
-          <w:fldChar w:fldCharType="end"/>
-        </w:r>
-      </w:hyperlink>
-    </w:p>
-    <w:p>
-      <w:pPr>
-        <w:pStyle w:val="Tabeldefiguri"/>
-        <w:tabs>
-          <w:tab w:val="right" w:leader="dot" w:pos="9394"/>
-        </w:tabs>
-        <w:rPr>
-          <w:rFonts w:asciiTheme="minorHAnsi" w:eastAsiaTheme="minorEastAsia" w:hAnsiTheme="minorHAnsi" w:cstheme="minorBidi"/>
-          <w:noProof/>
-          <w:kern w:val="2"/>
-          <w:sz w:val="24"/>
-          <w:szCs w:val="24"/>
-          <w:lang w:eastAsia="ro-RO"/>
-          <w14:ligatures w14:val="standardContextual"/>
-        </w:rPr>
-      </w:pPr>
-      <w:hyperlink w:anchor="_Toc194008397" w:history="1">
-        <w:r>
-          <w:rPr>
-            <w:rStyle w:val="Hyperlink"/>
-            <w:noProof/>
-          </w:rPr>
-          <w:t>Tabelul 3 - Configurația mediului experimental</w:t>
-        </w:r>
-        <w:r>
-          <w:rPr>
-            <w:noProof/>
-            <w:webHidden/>
-          </w:rPr>
-          <w:tab/>
-        </w:r>
-        <w:r>
-          <w:rPr>
-            <w:noProof/>
-            <w:webHidden/>
-          </w:rPr>
-          <w:fldChar w:fldCharType="begin"/>
-        </w:r>
-        <w:r>
-          <w:rPr>
-            <w:noProof/>
-            <w:webHidden/>
-          </w:rPr>
-          <w:instrText xml:space="preserve"> PAGEREF _Toc194008397 \h </w:instrText>
-        </w:r>
-        <w:r>
-          <w:rPr>
-            <w:noProof/>
-            <w:webHidden/>
-          </w:rPr>
-        </w:r>
-        <w:r>
-          <w:rPr>
-            <w:noProof/>
-            <w:webHidden/>
-          </w:rPr>
-          <w:fldChar w:fldCharType="separate"/>
-        </w:r>
-        <w:r>
-          <w:rPr>
-            <w:noProof/>
-            <w:webHidden/>
-          </w:rPr>
-          <w:t>24</w:t>
-        </w:r>
-        <w:r>
-          <w:rPr>
-            <w:noProof/>
-            <w:webHidden/>
-          </w:rPr>
-          <w:fldChar w:fldCharType="end"/>
-        </w:r>
-      </w:hyperlink>
-    </w:p>
-    <w:p>
-      <w:pPr>
-        <w:pStyle w:val="Tabeldefiguri"/>
-        <w:tabs>
-          <w:tab w:val="right" w:leader="dot" w:pos="9394"/>
-        </w:tabs>
-        <w:rPr>
-          <w:rFonts w:asciiTheme="minorHAnsi" w:eastAsiaTheme="minorEastAsia" w:hAnsiTheme="minorHAnsi" w:cstheme="minorBidi"/>
-          <w:noProof/>
-          <w:kern w:val="2"/>
-          <w:sz w:val="24"/>
-          <w:szCs w:val="24"/>
-          <w:lang w:eastAsia="ro-RO"/>
-          <w14:ligatures w14:val="standardContextual"/>
-        </w:rPr>
-      </w:pPr>
-      <w:hyperlink w:anchor="_Toc194008398" w:history="1">
-        <w:r>
-          <w:rPr>
-            <w:rStyle w:val="Hyperlink"/>
-            <w:noProof/>
-          </w:rPr>
-          <w:t>Tabelul 4 - Pregătirea mediului de lucru și a pachetelor necesare</w:t>
-        </w:r>
-        <w:r>
-          <w:rPr>
-            <w:noProof/>
-            <w:webHidden/>
-          </w:rPr>
-          <w:tab/>
-        </w:r>
-        <w:r>
-          <w:rPr>
-            <w:noProof/>
-            <w:webHidden/>
-          </w:rPr>
-          <w:fldChar w:fldCharType="begin"/>
-        </w:r>
-        <w:r>
-          <w:rPr>
-            <w:noProof/>
-            <w:webHidden/>
-          </w:rPr>
-          <w:instrText xml:space="preserve"> PAGEREF _Toc194008398 \h </w:instrText>
-        </w:r>
-        <w:r>
-          <w:rPr>
-            <w:noProof/>
-            <w:webHidden/>
-          </w:rPr>
-        </w:r>
-        <w:r>
-          <w:rPr>
-            <w:noProof/>
-            <w:webHidden/>
-          </w:rPr>
-          <w:fldChar w:fldCharType="separate"/>
-        </w:r>
-        <w:r>
-          <w:rPr>
-            <w:noProof/>
-            <w:webHidden/>
-          </w:rPr>
-          <w:t>24</w:t>
-        </w:r>
-        <w:r>
-          <w:rPr>
-            <w:noProof/>
-            <w:webHidden/>
-          </w:rPr>
-          <w:fldChar w:fldCharType="end"/>
-        </w:r>
-      </w:hyperlink>
-    </w:p>
-    <w:p>
-      <w:pPr>
-        <w:pStyle w:val="Tabeldefiguri"/>
-        <w:tabs>
-          <w:tab w:val="right" w:leader="dot" w:pos="9394"/>
-        </w:tabs>
-        <w:rPr>
-          <w:rFonts w:asciiTheme="minorHAnsi" w:eastAsiaTheme="minorEastAsia" w:hAnsiTheme="minorHAnsi" w:cstheme="minorBidi"/>
-          <w:noProof/>
-          <w:kern w:val="2"/>
-          <w:sz w:val="24"/>
-          <w:szCs w:val="24"/>
-          <w:lang w:eastAsia="ro-RO"/>
-          <w14:ligatures w14:val="standardContextual"/>
-        </w:rPr>
-      </w:pPr>
-      <w:hyperlink w:anchor="_Toc194008399" w:history="1">
-        <w:r>
-          <w:rPr>
-            <w:rStyle w:val="Hyperlink"/>
-            <w:noProof/>
-          </w:rPr>
-          <w:t>Tabelul 5 - Distribuția claselor reprezentând atacuri în setul KDDtrain+.txt</w:t>
-        </w:r>
-        <w:r>
-          <w:rPr>
-            <w:noProof/>
-            <w:webHidden/>
-          </w:rPr>
-          <w:tab/>
-        </w:r>
-        <w:r>
-          <w:rPr>
-            <w:noProof/>
-            <w:webHidden/>
-          </w:rPr>
-          <w:fldChar w:fldCharType="begin"/>
-        </w:r>
-        <w:r>
-          <w:rPr>
-            <w:noProof/>
-            <w:webHidden/>
-          </w:rPr>
-          <w:instrText xml:space="preserve"> PAGEREF _Toc194008399 \h </w:instrText>
-        </w:r>
-        <w:r>
-          <w:rPr>
-            <w:noProof/>
-            <w:webHidden/>
-          </w:rPr>
-        </w:r>
-        <w:r>
-          <w:rPr>
-            <w:noProof/>
-            <w:webHidden/>
-          </w:rPr>
-          <w:fldChar w:fldCharType="separate"/>
-        </w:r>
-        <w:r>
-          <w:rPr>
-            <w:noProof/>
-            <w:webHidden/>
-          </w:rPr>
-          <w:t>29</w:t>
-        </w:r>
-        <w:r>
-          <w:rPr>
-            <w:noProof/>
-            <w:webHidden/>
-          </w:rPr>
-          <w:fldChar w:fldCharType="end"/>
-        </w:r>
-      </w:hyperlink>
-    </w:p>
-    <w:p>
-      <w:pPr>
-        <w:pStyle w:val="Tabeldefiguri"/>
-        <w:tabs>
-          <w:tab w:val="right" w:leader="dot" w:pos="9394"/>
-        </w:tabs>
-        <w:rPr>
-          <w:rFonts w:asciiTheme="minorHAnsi" w:eastAsiaTheme="minorEastAsia" w:hAnsiTheme="minorHAnsi" w:cstheme="minorBidi"/>
-          <w:noProof/>
-          <w:kern w:val="2"/>
-          <w:sz w:val="24"/>
-          <w:szCs w:val="24"/>
-          <w:lang w:eastAsia="ro-RO"/>
-          <w14:ligatures w14:val="standardContextual"/>
-        </w:rPr>
-      </w:pPr>
-      <w:hyperlink w:anchor="_Toc194008400" w:history="1">
+      <w:hyperlink w:anchor="_Toc194408079" w:history="1">
         <w:r>
           <w:rPr>
             <w:rStyle w:val="Hyperlink"/>
@@ -6288,7 +6436,7 @@
             <w:noProof/>
             <w:webHidden/>
           </w:rPr>
-          <w:instrText xml:space="preserve"> PAGEREF _Toc194008400 \h </w:instrText>
+          <w:instrText xml:space="preserve"> PAGEREF _Toc194408079 \h </w:instrText>
         </w:r>
         <w:r>
           <w:rPr>
@@ -6308,7 +6456,7 @@
             <w:noProof/>
             <w:webHidden/>
           </w:rPr>
-          <w:t>31</w:t>
+          <w:t>32</w:t>
         </w:r>
         <w:r>
           <w:rPr>
@@ -6321,6 +6469,80 @@
     </w:p>
     <w:p>
       <w:pPr>
+        <w:pStyle w:val="Tabeldefiguri"/>
+        <w:tabs>
+          <w:tab w:val="right" w:leader="dot" w:pos="9394"/>
+        </w:tabs>
+        <w:rPr>
+          <w:rFonts w:asciiTheme="minorHAnsi" w:eastAsiaTheme="minorEastAsia" w:hAnsiTheme="minorHAnsi" w:cstheme="minorBidi"/>
+          <w:noProof/>
+          <w:kern w:val="2"/>
+          <w:sz w:val="24"/>
+          <w:szCs w:val="24"/>
+          <w:lang w:eastAsia="ro-RO"/>
+          <w14:ligatures w14:val="standardContextual"/>
+        </w:rPr>
+      </w:pPr>
+      <w:hyperlink w:anchor="_Toc194408080" w:history="1">
+        <w:r>
+          <w:rPr>
+            <w:rStyle w:val="Hyperlink"/>
+            <w:noProof/>
+          </w:rPr>
+          <w:t>Tabelul 7 - Performanța clasificatorilor și modelului LSTM pe setul de testare</w:t>
+        </w:r>
+        <w:r>
+          <w:rPr>
+            <w:noProof/>
+            <w:webHidden/>
+          </w:rPr>
+          <w:tab/>
+        </w:r>
+        <w:r>
+          <w:rPr>
+            <w:noProof/>
+            <w:webHidden/>
+          </w:rPr>
+          <w:fldChar w:fldCharType="begin"/>
+        </w:r>
+        <w:r>
+          <w:rPr>
+            <w:noProof/>
+            <w:webHidden/>
+          </w:rPr>
+          <w:instrText xml:space="preserve"> PAGEREF _Toc194408080 \h </w:instrText>
+        </w:r>
+        <w:r>
+          <w:rPr>
+            <w:noProof/>
+            <w:webHidden/>
+          </w:rPr>
+        </w:r>
+        <w:r>
+          <w:rPr>
+            <w:noProof/>
+            <w:webHidden/>
+          </w:rPr>
+          <w:fldChar w:fldCharType="separate"/>
+        </w:r>
+        <w:r>
+          <w:rPr>
+            <w:noProof/>
+            <w:webHidden/>
+          </w:rPr>
+          <w:t>34</w:t>
+        </w:r>
+        <w:r>
+          <w:rPr>
+            <w:noProof/>
+            <w:webHidden/>
+          </w:rPr>
+          <w:fldChar w:fldCharType="end"/>
+        </w:r>
+      </w:hyperlink>
+    </w:p>
+    <w:p>
+      <w:pPr>
         <w:pStyle w:val="Legend"/>
         <w:spacing w:after="0"/>
         <w:contextualSpacing/>
@@ -6630,7 +6852,14 @@
         <w:rPr>
           <w:szCs w:val="28"/>
         </w:rPr>
-        <w:t xml:space="preserve">La această lucrare de disertație, intenționez să dezvolt în limbajul de programare Python un sistem de detecție a intruziunilor capabil să îndeplinească diverse sarcini. Acestea includ </w:t>
+        <w:t xml:space="preserve">La această lucrare de disertație, intenționez să dezvolt în limbajul de programare Python un sistem de detecție a intruziunilor capabil să îndeplinească </w:t>
+      </w:r>
+      <w:r>
+        <w:rPr>
+          <w:szCs w:val="28"/>
+        </w:rPr>
+        <w:lastRenderedPageBreak/>
+        <w:t xml:space="preserve">diverse sarcini. Acestea includ </w:t>
       </w:r>
       <w:r>
         <w:rPr>
@@ -6650,15 +6879,7 @@
           <w:szCs w:val="28"/>
           <w:highlight w:val="yellow"/>
         </w:rPr>
-        <w:t xml:space="preserve">analiza și </w:t>
-      </w:r>
-      <w:r>
-        <w:rPr>
-          <w:szCs w:val="28"/>
-          <w:highlight w:val="yellow"/>
-        </w:rPr>
-        <w:lastRenderedPageBreak/>
-        <w:t>detecția traficului de date rău intenționat</w:t>
+        <w:t>analiza și detecția traficului de date rău intenționat</w:t>
       </w:r>
       <w:r>
         <w:rPr>
@@ -6914,7 +7135,7 @@
           <w:szCs w:val="28"/>
         </w:rPr>
       </w:pPr>
-      <w:bookmarkStart w:id="4" w:name="_Toc194008444"/>
+      <w:bookmarkStart w:id="4" w:name="_Toc194408131"/>
       <w:r>
         <w:rPr>
           <w:i w:val="0"/>
@@ -7660,7 +7881,7 @@
         </w:rPr>
       </w:pPr>
       <w:bookmarkStart w:id="9" w:name="_Ref193047135"/>
-      <w:bookmarkStart w:id="10" w:name="_Toc194008395"/>
+      <w:bookmarkStart w:id="10" w:name="_Toc194408074"/>
       <w:r>
         <w:rPr>
           <w:i w:val="0"/>
@@ -8148,7 +8369,7 @@
         </w:rPr>
       </w:pPr>
       <w:bookmarkStart w:id="11" w:name="_Ref193061544"/>
-      <w:bookmarkStart w:id="12" w:name="_Toc194008396"/>
+      <w:bookmarkStart w:id="12" w:name="_Toc194408075"/>
       <w:r>
         <w:rPr>
           <w:i w:val="0"/>
@@ -8439,7 +8660,7 @@
           <w:szCs w:val="28"/>
         </w:rPr>
       </w:pPr>
-      <w:bookmarkStart w:id="15" w:name="_Toc194008445"/>
+      <w:bookmarkStart w:id="15" w:name="_Toc194408132"/>
       <w:r>
         <w:rPr>
           <w:i w:val="0"/>
@@ -8705,7 +8926,7 @@
         </w:rPr>
       </w:pPr>
       <w:bookmarkStart w:id="16" w:name="_Ref193059551"/>
-      <w:bookmarkStart w:id="17" w:name="_Toc194008446"/>
+      <w:bookmarkStart w:id="17" w:name="_Toc194408133"/>
       <w:r>
         <w:rPr>
           <w:i w:val="0"/>
@@ -8906,6 +9127,26 @@
     </w:p>
     <w:p>
       <w:pPr>
+        <w:spacing w:after="120"/>
+        <w:ind w:firstLine="709"/>
+        <w:contextualSpacing/>
+      </w:pPr>
+      <w:r>
+        <w:rPr>
+          <w:highlight w:val="yellow"/>
+        </w:rPr>
+        <w:t xml:space="preserve">Evaluarea performanței: matrice de confuzie, acuratete, senzitivitate, specificitate, regăsire (recall), precizie (precision), F-measure, curba receiver-operating characteristic (ROC) şi aria de sub curbă (AUC=area under curve). Accuracy = (TP+TN)/(TP+TN+FP+FN) = nr date clasificate corect/ nr total de date Sensitivity = TP/(TP+FN) (TP rate sau recall = rata de regăsire) Specificity= TN/ (TN+FP) (TN rate), 1-specificitate=FP/(TN+FP) = FP rate Precision = TP/(TP+FP) (nr cazuri real pozitive/ nr cazuri clasificate ca fiind pozitive) F-measure=2*precision*recall/(precision+recall) Kappa = (Accuracy – ExpectedAcc)/(1-ExpectedAcc) - ajustare a măsurii de acurateţe care ţine cont de proporţia cazurilor în care clasificatorul generează răspuns corect datorită întâmplării – este util în particular în cazul seturilor nebalansate de date. ExpectedAcc= frecvenţa(cazuri positive: obs şi real)+rate(cazuri negative: obs şi real)) = (TP+FP)(TP+FN)/N2 + (TN+FN)(TN+FP)/N2 (N=nr total de date) Curba ROC: TP rate (sensitivitate) vs. FP rate (1-specificitate). Se calculează perechi de valori (FP rate, TP rate) pentru fiecare felie din setul de antrenare (în contextual validării încrucişate) şi se unesc punctele (0,0), P1, …,Pn, (1,1) (unde Pi este punctul având a </w:t>
+      </w:r>
+      <w:r>
+        <w:rPr>
+          <w:highlight w:val="yellow"/>
+        </w:rPr>
+        <w:lastRenderedPageBreak/>
+        <w:t>i-a valoare în ordine crescătoare a valorii FP rate). Ideal ar fi ca toate punctele să aibă coordonatele (0,1), iar aria de sub curbă să coincidă cu aria pătratului definit de (0,0) şi (1,1), adică 1. Pentru seturile de date nebalansate (semnificativ mai multe exemple intr-o clasă în raport cu celelalte clase) se foloseşte coeficientul de corelaţie Matthew (MCC): MCC=(TP*TN-FP*FN)/sqrt((TP+FP)*(TP+FN)*(TN+FP)*(TN+FN))</w:t>
+      </w:r>
+    </w:p>
+    <w:p>
+      <w:pPr>
         <w:ind w:firstLine="708"/>
         <w:contextualSpacing/>
         <w:rPr>
@@ -8951,11 +9192,7 @@
         <w:t>Tehnici şi algoritmi pentru reducerea dimensională:</w:t>
       </w:r>
       <w:r>
-        <w:t xml:space="preserve"> PCA (Principal Component Analysis), MDS (Multidimensional Scaling), LDA (Linear Discriminant Analysis), t-SNE (t-Distributed Stochastic Neighbor Embedding), </w:t>
-      </w:r>
-      <w:r>
-        <w:lastRenderedPageBreak/>
-        <w:t>iSOMAP (Isometric Mapping), UMAP(Uniform Manifold Approximation and Projection), QDA</w:t>
+        <w:t xml:space="preserve"> PCA (Principal Component Analysis), MDS (Multidimensional Scaling), LDA (Linear Discriminant Analysis), t-SNE (t-Distributed Stochastic Neighbor Embedding), iSOMAP (Isometric Mapping), UMAP(Uniform Manifold Approximation and Projection), QDA</w:t>
       </w:r>
       <w:r>
         <w:t xml:space="preserve"> </w:t>
@@ -9081,6 +9318,7 @@
         <w:ind w:left="284"/>
       </w:pPr>
       <w:r>
+        <w:lastRenderedPageBreak/>
         <w:t>Sisteme de recomandare de produse/reclame/postări</w:t>
       </w:r>
       <w:r>
@@ -9335,7 +9573,7 @@
         </w:rPr>
       </w:pPr>
       <w:bookmarkStart w:id="19" w:name="_Ref193052208"/>
-      <w:bookmarkStart w:id="20" w:name="_Toc194008447"/>
+      <w:bookmarkStart w:id="20" w:name="_Toc194408134"/>
       <w:r>
         <w:rPr>
           <w:i w:val="0"/>
@@ -10669,7 +10907,7 @@
         </w:rPr>
       </w:pPr>
       <w:bookmarkStart w:id="27" w:name="_Ref193544483"/>
-      <w:bookmarkStart w:id="28" w:name="_Toc194008448"/>
+      <w:bookmarkStart w:id="28" w:name="_Toc194408135"/>
       <w:r>
         <w:rPr>
           <w:i w:val="0"/>
@@ -11133,7 +11371,7 @@
           <w:szCs w:val="28"/>
         </w:rPr>
       </w:pPr>
-      <w:bookmarkStart w:id="30" w:name="_Toc194008397"/>
+      <w:bookmarkStart w:id="30" w:name="_Toc194408076"/>
       <w:r>
         <w:rPr>
           <w:i w:val="0"/>
@@ -11542,7 +11780,7 @@
           <w:lang w:val="en-US"/>
         </w:rPr>
       </w:pPr>
-      <w:bookmarkStart w:id="31" w:name="_Toc194008398"/>
+      <w:bookmarkStart w:id="31" w:name="_Toc194408077"/>
       <w:r>
         <w:rPr>
           <w:i w:val="0"/>
@@ -11880,7 +12118,7 @@
         </w:rPr>
       </w:pPr>
       <w:bookmarkStart w:id="33" w:name="_Ref194008063"/>
-      <w:bookmarkStart w:id="34" w:name="_Toc194008449"/>
+      <w:bookmarkStart w:id="34" w:name="_Toc194408136"/>
       <w:r>
         <w:rPr>
           <w:i w:val="0"/>
@@ -11996,10 +12234,7 @@
         <w:fldChar w:fldCharType="begin"/>
       </w:r>
       <w:r>
-        <w:instrText xml:space="preserve"> REF _Ref194008063 \h </w:instrText>
-      </w:r>
-      <w:r>
-        <w:instrText xml:space="preserve"> \* MERGEFORMAT </w:instrText>
+        <w:instrText xml:space="preserve"> REF _Ref194008063 \h  \* MERGEFORMAT </w:instrText>
       </w:r>
       <w:r>
         <w:fldChar w:fldCharType="separate"/>
@@ -12053,6 +12288,26 @@
       <w:r>
         <w:t xml:space="preserve"> sunt apelate prin butoanele specifice din meniul principal.</w:t>
       </w:r>
+      <w:r>
+        <w:t xml:space="preserve"> Totodată, am folosit rularea metodelor folosind thread-uri separate, pentru a evita eventualele blocări ale interfeței grafice - </w:t>
+      </w:r>
+      <w:r>
+        <w:rPr>
+          <w:lang w:val="en-ZA"/>
+        </w:rPr>
+        <w:t>“</w:t>
+      </w:r>
+      <w:r>
+        <w:t>threading.Thread(target=phishing_analyser).start()</w:t>
+      </w:r>
+      <w:r>
+        <w:t>”. Tot pentru a îmbunătăți timpul de răspuns, modelele antrenate au fost salvate în foldere specifice pentru ca rulările ulterioare să fie mai rapide.</w:t>
+      </w:r>
+    </w:p>
+    <w:p>
+      <w:pPr>
+        <w:ind w:firstLine="567"/>
+      </w:pPr>
     </w:p>
     <w:p>
       <w:pPr>
@@ -12131,6 +12386,7 @@
           <w:sz w:val="28"/>
           <w:szCs w:val="28"/>
         </w:rPr>
+        <w:lastRenderedPageBreak/>
         <w:t>Meniul „Offline File Analyser Image Based”</w:t>
       </w:r>
     </w:p>
@@ -12180,7 +12436,6 @@
       </w:pPr>
       <w:bookmarkStart w:id="35" w:name="_Toc193730063"/>
       <w:r>
-        <w:lastRenderedPageBreak/>
         <w:t>Setu</w:t>
       </w:r>
       <w:r>
@@ -12428,7 +12683,7 @@
         </w:rPr>
       </w:pPr>
       <w:bookmarkStart w:id="36" w:name="_Ref193830777"/>
-      <w:bookmarkStart w:id="37" w:name="_Toc194008450"/>
+      <w:bookmarkStart w:id="37" w:name="_Toc194408137"/>
       <w:r>
         <w:rPr>
           <w:i w:val="0"/>
@@ -12604,7 +12859,7 @@
         </w:rPr>
       </w:pPr>
       <w:bookmarkStart w:id="38" w:name="_Ref193830832"/>
-      <w:bookmarkStart w:id="39" w:name="_Toc194008451"/>
+      <w:bookmarkStart w:id="39" w:name="_Toc194408138"/>
       <w:r>
         <w:rPr>
           <w:i w:val="0"/>
@@ -12754,10 +13009,28 @@
         <w:t>-</w:t>
       </w:r>
       <w:r>
-        <w:t>mailuri etichetate ca fiind "phishing" sau "legitime" (ham), și este utilizat pentru antrenarea și testarea modelelor de machine learning în detectarea fraudei prin email.</w:t>
-      </w:r>
-      <w:r>
-        <w:t xml:space="preserve"> După sanitizarea acestui set de date (eliminarea valorilor nule, și duplicatelor) rămân 17.538 de monstre în dataset (10.980 Safe Emails și 6558 Phishing Email)</w:t>
+        <w:t>mailuri etichetate ca fiind "</w:t>
+      </w:r>
+      <w:r>
+        <w:t>P</w:t>
+      </w:r>
+      <w:r>
+        <w:t>hishing</w:t>
+      </w:r>
+      <w:r>
+        <w:t xml:space="preserve"> Email</w:t>
+      </w:r>
+      <w:r>
+        <w:t>" sau "</w:t>
+      </w:r>
+      <w:r>
+        <w:t>Safe Email</w:t>
+      </w:r>
+      <w:r>
+        <w:t>", și este utilizat pentru antrenarea și testarea modelelor de machine learning în detectarea fraudei prin email.</w:t>
+      </w:r>
+      <w:r>
+        <w:t xml:space="preserve"> După sanitizarea acestui set de date (eliminarea valorilor nule, și duplicatelor) rămân 17.538 de monstre în dataset (10.980 Safe și 6558 Phishing)</w:t>
       </w:r>
       <w:r>
         <w:t>, lucru evidențiat și în</w:t>
@@ -12769,10 +13042,7 @@
         <w:fldChar w:fldCharType="begin"/>
       </w:r>
       <w:r>
-        <w:instrText xml:space="preserve"> REF _Ref194001492 \h </w:instrText>
-      </w:r>
-      <w:r>
-        <w:instrText xml:space="preserve"> \* MERGEFORMAT </w:instrText>
+        <w:instrText xml:space="preserve"> REF _Ref194001492 \h  \* MERGEFORMAT </w:instrText>
       </w:r>
       <w:r>
         <w:fldChar w:fldCharType="separate"/>
@@ -12871,7 +13141,7 @@
         </w:rPr>
       </w:pPr>
       <w:bookmarkStart w:id="40" w:name="_Ref194001492"/>
-      <w:bookmarkStart w:id="41" w:name="_Toc194008452"/>
+      <w:bookmarkStart w:id="41" w:name="_Toc194408139"/>
       <w:r>
         <w:rPr>
           <w:i w:val="0"/>
@@ -12972,17 +13242,7 @@
           <w:sz w:val="28"/>
           <w:szCs w:val="28"/>
         </w:rPr>
-        <w:t>Phishing Email Dataset</w:t>
-      </w:r>
-      <w:r>
-        <w:rPr>
-          <w:i w:val="0"/>
-          <w:iCs w:val="0"/>
-          <w:color w:val="auto"/>
-          <w:sz w:val="28"/>
-          <w:szCs w:val="28"/>
-        </w:rPr>
-        <w:t xml:space="preserve"> </w:t>
+        <w:t xml:space="preserve">Phishing Email Dataset </w:t>
       </w:r>
       <w:r>
         <w:rPr>
@@ -13578,7 +13838,7 @@
           <w:szCs w:val="28"/>
         </w:rPr>
       </w:pPr>
-      <w:bookmarkStart w:id="42" w:name="_Toc194008399"/>
+      <w:bookmarkStart w:id="42" w:name="_Toc194408078"/>
       <w:r>
         <w:rPr>
           <w:i w:val="0"/>
@@ -13750,7 +14010,7 @@
         </w:rPr>
       </w:pPr>
       <w:bookmarkStart w:id="43" w:name="_Ref193052148"/>
-      <w:bookmarkStart w:id="44" w:name="_Toc194008453"/>
+      <w:bookmarkStart w:id="44" w:name="_Toc194408140"/>
       <w:r>
         <w:rPr>
           <w:i w:val="0"/>
@@ -14102,7 +14362,19 @@
         <w:fldChar w:fldCharType="end"/>
       </w:r>
       <w:r>
-        <w:t xml:space="preserve"> sunt prezentați acești clasificatori și se pot observa câțiva dintre parametrii folosiți: learning_rate (rata de învățare), max_depth(adâncimea maximă a fiecărui arbore), n_estimators (numărul de arbori în ansamblu), max_iter (numărul maxim de iterații pentru algoritmul de optimizare), C (parametrul de regularizare invers – valori mai mici impun o regularizare mai puternică – previne supraantrenarea), eval_metric (metrica folosită pentru evaluare).</w:t>
+        <w:t xml:space="preserve"> sunt prezentați acești clasificatori și se pot observa câțiva dintre parametrii folosiți: learning_rate (rata de învățare), max_depth(adâncimea maximă a fiecărui arbore), n_estimators (numărul de arbori în ansamblu), max_iter (numărul maxim de iterații pentru algoritmul de optimizare), C (parametrul de regularizare invers</w:t>
+      </w:r>
+      <w:r>
+        <w:t xml:space="preserve"> -</w:t>
+      </w:r>
+      <w:r>
+        <w:t xml:space="preserve"> valori mai mici impun o regularizare mai puternică </w:t>
+      </w:r>
+      <w:r>
+        <w:t>-</w:t>
+      </w:r>
+      <w:r>
+        <w:t xml:space="preserve"> previne supraantrenarea), eval_metric (metrica folosită pentru evaluare).</w:t>
       </w:r>
     </w:p>
     <w:p>
@@ -14165,7 +14437,7 @@
         </w:rPr>
       </w:pPr>
       <w:bookmarkStart w:id="46" w:name="_Ref193917461"/>
-      <w:bookmarkStart w:id="47" w:name="_Toc194008454"/>
+      <w:bookmarkStart w:id="47" w:name="_Toc194408141"/>
       <w:r>
         <w:rPr>
           <w:i w:val="0"/>
@@ -14313,7 +14585,13 @@
       </w:r>
       <w:r>
         <w:lastRenderedPageBreak/>
-        <w:t>căsuța de spam a Gmail, clasificatorii se comportă diferit. Cel mai bine răspunde clasificatorul  Naive Bayes.</w:t>
+        <w:t xml:space="preserve">căsuța de spam a Gmail, clasificatorii se comportă diferit. Cel mai bine răspunde clasificatorul  </w:t>
+      </w:r>
+      <w:r>
+        <w:t>Random Forest</w:t>
+      </w:r>
+      <w:r>
+        <w:t>.</w:t>
       </w:r>
     </w:p>
     <w:tbl>
@@ -14900,7 +15178,7 @@
         </w:rPr>
       </w:pPr>
       <w:bookmarkStart w:id="48" w:name="_Ref193917617"/>
-      <w:bookmarkStart w:id="49" w:name="_Toc194008400"/>
+      <w:bookmarkStart w:id="49" w:name="_Toc194408079"/>
       <w:r>
         <w:rPr>
           <w:i w:val="0"/>
@@ -15069,8 +15347,1066 @@
       </w:pPr>
       <w:r>
         <w:tab/>
-        <w:t>Pasul următor a fost de a detecta email-urile de tip phishing.</w:t>
-      </w:r>
+      </w:r>
+      <w:r>
+        <w:t>Pasul următor a fost detecția email-urilor de tip phishing care a fost implementat</w:t>
+      </w:r>
+      <w:r>
+        <w:t>ă</w:t>
+      </w:r>
+      <w:r>
+        <w:t xml:space="preserve"> folosind setul de date Phishing Email Dataset, iar pentru clasificare următorii algoritmi: Naive Bayes, Logistic Regression, SGD Classifier, XGB Classifier, Decision Tree, Random Forest, MLP Classifier.</w:t>
+      </w:r>
+    </w:p>
+    <w:p>
+      <w:pPr>
+        <w:spacing w:after="0"/>
+        <w:ind w:firstLine="708"/>
+      </w:pPr>
+      <w:r>
+        <w:t xml:space="preserve"> În afară de acești clasificatori am folosit și o arhitectură de rețea neuronală LSTM</w:t>
+      </w:r>
+      <w:r>
+        <w:t xml:space="preserve"> a cărei arhitectură este prezentată în </w:t>
+      </w:r>
+      <w:r>
+        <w:fldChar w:fldCharType="begin"/>
+      </w:r>
+      <w:r>
+        <w:instrText xml:space="preserve"> REF _Ref194403510 \h </w:instrText>
+      </w:r>
+      <w:r>
+        <w:instrText xml:space="preserve"> \* MERGEFORMAT </w:instrText>
+      </w:r>
+      <w:r>
+        <w:fldChar w:fldCharType="separate"/>
+      </w:r>
+      <w:r>
+        <w:rPr>
+          <w:szCs w:val="28"/>
+        </w:rPr>
+        <w:t xml:space="preserve">Figura </w:t>
+      </w:r>
+      <w:r>
+        <w:rPr>
+          <w:noProof/>
+          <w:szCs w:val="28"/>
+        </w:rPr>
+        <w:t>12</w:t>
+      </w:r>
+      <w:r>
+        <w:fldChar w:fldCharType="end"/>
+      </w:r>
+      <w:r>
+        <w:t>.</w:t>
+      </w:r>
+      <w:r>
+        <w:t xml:space="preserve"> </w:t>
+      </w:r>
+      <w:r>
+        <w:t>M</w:t>
+      </w:r>
+      <w:r>
+        <w:t>odel LSTM a fost antrenat pe 80% din date, iar 20% au fost date de validare și s-a folosit early stopping.</w:t>
+      </w:r>
+      <w:r>
+        <w:t xml:space="preserve"> Performa</w:t>
+      </w:r>
+      <w:r>
+        <w:t xml:space="preserve">nțele clasificatorilor și rețelei LSTM, pe setul de test, sunt expuse în </w:t>
+      </w:r>
+      <w:r>
+        <w:fldChar w:fldCharType="begin"/>
+      </w:r>
+      <w:r>
+        <w:instrText xml:space="preserve"> REF _Ref194404727 \h  \* MERGEFORMAT </w:instrText>
+      </w:r>
+      <w:r>
+        <w:fldChar w:fldCharType="separate"/>
+      </w:r>
+      <w:r>
+        <w:rPr>
+          <w:szCs w:val="28"/>
+        </w:rPr>
+        <w:t xml:space="preserve">Tabelul </w:t>
+      </w:r>
+      <w:r>
+        <w:rPr>
+          <w:noProof/>
+          <w:szCs w:val="28"/>
+        </w:rPr>
+        <w:t>7</w:t>
+      </w:r>
+      <w:r>
+        <w:fldChar w:fldCharType="end"/>
+      </w:r>
+      <w:r>
+        <w:t>. Ca rezultat experimental - arhitectura neuronală a subclasat clasificatorii în ceea ce privește numărul răspunsurilor corecte</w:t>
+      </w:r>
+      <w:r>
+        <w:t xml:space="preserve"> pe date arbitrar alese  </w:t>
+      </w:r>
+      <w:r>
+        <w:t>(</w:t>
+      </w:r>
+      <w:r>
+        <w:t>altele decât setul de antrenare/testare</w:t>
+      </w:r>
+      <w:r>
+        <w:t>)</w:t>
+      </w:r>
+      <w:r>
+        <w:t>. Totodată acest fapt fiind reliefat în acuratețea</w:t>
+      </w:r>
+      <w:r>
+        <w:t xml:space="preserve"> </w:t>
+      </w:r>
+      <w:r>
+        <w:t xml:space="preserve">și </w:t>
+      </w:r>
+      <w:r>
+        <w:t>rata de regăsire calculate.</w:t>
+      </w:r>
+    </w:p>
+    <w:p>
+      <w:pPr>
+        <w:keepNext/>
+        <w:spacing w:after="0"/>
+        <w:jc w:val="center"/>
+      </w:pPr>
+      <w:r>
+        <w:rPr>
+          <w:noProof/>
+        </w:rPr>
+        <w:lastRenderedPageBreak/>
+        <w:drawing>
+          <wp:inline distT="0" distB="0" distL="0" distR="0" wp14:anchorId="2335971E" wp14:editId="59F31983">
+            <wp:extent cx="2440023" cy="3898521"/>
+            <wp:effectExtent l="0" t="0" r="0" b="6985"/>
+            <wp:docPr id="248599364" name="Imagine 1"/>
+            <wp:cNvGraphicFramePr>
+              <a:graphicFrameLocks xmlns:a="http://schemas.openxmlformats.org/drawingml/2006/main" noChangeAspect="1"/>
+            </wp:cNvGraphicFramePr>
+            <a:graphic xmlns:a="http://schemas.openxmlformats.org/drawingml/2006/main">
+              <a:graphicData uri="http://schemas.openxmlformats.org/drawingml/2006/picture">
+                <pic:pic xmlns:pic="http://schemas.openxmlformats.org/drawingml/2006/picture">
+                  <pic:nvPicPr>
+                    <pic:cNvPr id="248599364" name=""/>
+                    <pic:cNvPicPr/>
+                  </pic:nvPicPr>
+                  <pic:blipFill>
+                    <a:blip r:embed="rId22"/>
+                    <a:stretch>
+                      <a:fillRect/>
+                    </a:stretch>
+                  </pic:blipFill>
+                  <pic:spPr>
+                    <a:xfrm>
+                      <a:off x="0" y="0"/>
+                      <a:ext cx="2455505" cy="3923258"/>
+                    </a:xfrm>
+                    <a:prstGeom prst="rect">
+                      <a:avLst/>
+                    </a:prstGeom>
+                  </pic:spPr>
+                </pic:pic>
+              </a:graphicData>
+            </a:graphic>
+          </wp:inline>
+        </w:drawing>
+      </w:r>
+    </w:p>
+    <w:p>
+      <w:pPr>
+        <w:spacing w:after="120"/>
+        <w:jc w:val="center"/>
+        <w:rPr>
+          <w:szCs w:val="28"/>
+        </w:rPr>
+      </w:pPr>
+      <w:bookmarkStart w:id="50" w:name="_Ref194403510"/>
+      <w:bookmarkStart w:id="51" w:name="_Toc194408142"/>
+      <w:r>
+        <w:rPr>
+          <w:szCs w:val="28"/>
+        </w:rPr>
+        <w:t xml:space="preserve">Figura </w:t>
+      </w:r>
+      <w:r>
+        <w:rPr>
+          <w:szCs w:val="28"/>
+        </w:rPr>
+        <w:fldChar w:fldCharType="begin"/>
+      </w:r>
+      <w:r>
+        <w:rPr>
+          <w:szCs w:val="28"/>
+        </w:rPr>
+        <w:instrText xml:space="preserve"> SEQ Figură \* ARABIC </w:instrText>
+      </w:r>
+      <w:r>
+        <w:rPr>
+          <w:szCs w:val="28"/>
+        </w:rPr>
+        <w:fldChar w:fldCharType="separate"/>
+      </w:r>
+      <w:r>
+        <w:rPr>
+          <w:noProof/>
+          <w:szCs w:val="28"/>
+        </w:rPr>
+        <w:t>12</w:t>
+      </w:r>
+      <w:r>
+        <w:rPr>
+          <w:szCs w:val="28"/>
+        </w:rPr>
+        <w:fldChar w:fldCharType="end"/>
+      </w:r>
+      <w:bookmarkEnd w:id="50"/>
+      <w:r>
+        <w:rPr>
+          <w:szCs w:val="28"/>
+        </w:rPr>
+        <w:t xml:space="preserve"> - Arhitectura modelului LSTM folosită în clasificarea e-mailurilor</w:t>
+      </w:r>
+      <w:bookmarkEnd w:id="51"/>
+    </w:p>
+    <w:tbl>
+      <w:tblPr>
+        <w:tblStyle w:val="Tabelgril"/>
+        <w:tblW w:w="0" w:type="auto"/>
+        <w:tblLook w:val="04A0" w:firstRow="1" w:lastRow="0" w:firstColumn="1" w:lastColumn="0" w:noHBand="0" w:noVBand="1"/>
+      </w:tblPr>
+      <w:tblGrid>
+        <w:gridCol w:w="4686"/>
+        <w:gridCol w:w="4708"/>
+      </w:tblGrid>
+      <w:tr>
+        <w:tc>
+          <w:tcPr>
+            <w:tcW w:w="4673" w:type="dxa"/>
+          </w:tcPr>
+          <w:p>
+            <w:pPr>
+              <w:rPr>
+                <w:lang w:val="en-ZA"/>
+              </w:rPr>
+            </w:pPr>
+            <w:r>
+              <w:rPr>
+                <w:noProof/>
+                <w:lang w:val="en-ZA"/>
+              </w:rPr>
+              <w:drawing>
+                <wp:inline distT="0" distB="0" distL="0" distR="0" wp14:anchorId="534745F8" wp14:editId="7054257D">
+                  <wp:extent cx="2834640" cy="2125980"/>
+                  <wp:effectExtent l="0" t="0" r="3810" b="7620"/>
+                  <wp:docPr id="1942276941" name="Imagine 1"/>
+                  <wp:cNvGraphicFramePr>
+                    <a:graphicFrameLocks xmlns:a="http://schemas.openxmlformats.org/drawingml/2006/main" noChangeAspect="1"/>
+                  </wp:cNvGraphicFramePr>
+                  <a:graphic xmlns:a="http://schemas.openxmlformats.org/drawingml/2006/main">
+                    <a:graphicData uri="http://schemas.openxmlformats.org/drawingml/2006/picture">
+                      <pic:pic xmlns:pic="http://schemas.openxmlformats.org/drawingml/2006/picture">
+                        <pic:nvPicPr>
+                          <pic:cNvPr id="1942276941" name=""/>
+                          <pic:cNvPicPr/>
+                        </pic:nvPicPr>
+                        <pic:blipFill>
+                          <a:blip r:embed="rId23"/>
+                          <a:stretch>
+                            <a:fillRect/>
+                          </a:stretch>
+                        </pic:blipFill>
+                        <pic:spPr>
+                          <a:xfrm>
+                            <a:off x="0" y="0"/>
+                            <a:ext cx="2834640" cy="2125980"/>
+                          </a:xfrm>
+                          <a:prstGeom prst="rect">
+                            <a:avLst/>
+                          </a:prstGeom>
+                        </pic:spPr>
+                      </pic:pic>
+                    </a:graphicData>
+                  </a:graphic>
+                </wp:inline>
+              </w:drawing>
+            </w:r>
+          </w:p>
+        </w:tc>
+        <w:tc>
+          <w:tcPr>
+            <w:tcW w:w="4721" w:type="dxa"/>
+          </w:tcPr>
+          <w:p>
+            <w:pPr>
+              <w:keepNext/>
+              <w:rPr>
+                <w:lang w:val="en-ZA"/>
+              </w:rPr>
+            </w:pPr>
+            <w:r>
+              <w:rPr>
+                <w:noProof/>
+                <w:lang w:val="en-ZA"/>
+              </w:rPr>
+              <w:drawing>
+                <wp:inline distT="0" distB="0" distL="0" distR="0" wp14:anchorId="672F29EA" wp14:editId="1767D971">
+                  <wp:extent cx="2814320" cy="2110740"/>
+                  <wp:effectExtent l="0" t="0" r="5080" b="3810"/>
+                  <wp:docPr id="318428299" name="Imagine 1"/>
+                  <wp:cNvGraphicFramePr>
+                    <a:graphicFrameLocks xmlns:a="http://schemas.openxmlformats.org/drawingml/2006/main" noChangeAspect="1"/>
+                  </wp:cNvGraphicFramePr>
+                  <a:graphic xmlns:a="http://schemas.openxmlformats.org/drawingml/2006/main">
+                    <a:graphicData uri="http://schemas.openxmlformats.org/drawingml/2006/picture">
+                      <pic:pic xmlns:pic="http://schemas.openxmlformats.org/drawingml/2006/picture">
+                        <pic:nvPicPr>
+                          <pic:cNvPr id="318428299" name=""/>
+                          <pic:cNvPicPr/>
+                        </pic:nvPicPr>
+                        <pic:blipFill>
+                          <a:blip r:embed="rId24"/>
+                          <a:stretch>
+                            <a:fillRect/>
+                          </a:stretch>
+                        </pic:blipFill>
+                        <pic:spPr>
+                          <a:xfrm>
+                            <a:off x="0" y="0"/>
+                            <a:ext cx="2814320" cy="2110740"/>
+                          </a:xfrm>
+                          <a:prstGeom prst="rect">
+                            <a:avLst/>
+                          </a:prstGeom>
+                        </pic:spPr>
+                      </pic:pic>
+                    </a:graphicData>
+                  </a:graphic>
+                </wp:inline>
+              </w:drawing>
+            </w:r>
+          </w:p>
+        </w:tc>
+      </w:tr>
+    </w:tbl>
+    <w:p>
+      <w:pPr>
+        <w:pStyle w:val="Legend"/>
+        <w:jc w:val="center"/>
+        <w:rPr>
+          <w:i w:val="0"/>
+          <w:iCs w:val="0"/>
+          <w:color w:val="auto"/>
+          <w:sz w:val="28"/>
+          <w:szCs w:val="28"/>
+          <w:lang w:val="en-ZA"/>
+        </w:rPr>
+      </w:pPr>
+      <w:bookmarkStart w:id="52" w:name="_Toc194408143"/>
+      <w:r>
+        <w:rPr>
+          <w:i w:val="0"/>
+          <w:iCs w:val="0"/>
+          <w:color w:val="auto"/>
+          <w:sz w:val="28"/>
+          <w:szCs w:val="28"/>
+        </w:rPr>
+        <w:t xml:space="preserve">Figura </w:t>
+      </w:r>
+      <w:r>
+        <w:rPr>
+          <w:i w:val="0"/>
+          <w:iCs w:val="0"/>
+          <w:color w:val="auto"/>
+          <w:sz w:val="28"/>
+          <w:szCs w:val="28"/>
+        </w:rPr>
+        <w:fldChar w:fldCharType="begin"/>
+      </w:r>
+      <w:r>
+        <w:rPr>
+          <w:i w:val="0"/>
+          <w:iCs w:val="0"/>
+          <w:color w:val="auto"/>
+          <w:sz w:val="28"/>
+          <w:szCs w:val="28"/>
+        </w:rPr>
+        <w:instrText xml:space="preserve"> SEQ Figură \* ARABIC </w:instrText>
+      </w:r>
+      <w:r>
+        <w:rPr>
+          <w:i w:val="0"/>
+          <w:iCs w:val="0"/>
+          <w:color w:val="auto"/>
+          <w:sz w:val="28"/>
+          <w:szCs w:val="28"/>
+        </w:rPr>
+        <w:fldChar w:fldCharType="separate"/>
+      </w:r>
+      <w:r>
+        <w:rPr>
+          <w:i w:val="0"/>
+          <w:iCs w:val="0"/>
+          <w:noProof/>
+          <w:color w:val="auto"/>
+          <w:sz w:val="28"/>
+          <w:szCs w:val="28"/>
+        </w:rPr>
+        <w:t>13</w:t>
+      </w:r>
+      <w:r>
+        <w:rPr>
+          <w:i w:val="0"/>
+          <w:iCs w:val="0"/>
+          <w:color w:val="auto"/>
+          <w:sz w:val="28"/>
+          <w:szCs w:val="28"/>
+        </w:rPr>
+        <w:fldChar w:fldCharType="end"/>
+      </w:r>
+      <w:r>
+        <w:rPr>
+          <w:i w:val="0"/>
+          <w:iCs w:val="0"/>
+          <w:color w:val="auto"/>
+          <w:sz w:val="28"/>
+          <w:szCs w:val="28"/>
+        </w:rPr>
+        <w:t xml:space="preserve"> </w:t>
+      </w:r>
+      <w:r>
+        <w:rPr>
+          <w:i w:val="0"/>
+          <w:iCs w:val="0"/>
+          <w:color w:val="auto"/>
+          <w:sz w:val="28"/>
+          <w:szCs w:val="28"/>
+        </w:rPr>
+        <w:t>-</w:t>
+      </w:r>
+      <w:r>
+        <w:rPr>
+          <w:i w:val="0"/>
+          <w:iCs w:val="0"/>
+          <w:color w:val="auto"/>
+          <w:sz w:val="28"/>
+          <w:szCs w:val="28"/>
+        </w:rPr>
+        <w:t xml:space="preserve"> </w:t>
+      </w:r>
+      <w:r>
+        <w:rPr>
+          <w:i w:val="0"/>
+          <w:iCs w:val="0"/>
+          <w:color w:val="auto"/>
+          <w:sz w:val="28"/>
+          <w:szCs w:val="28"/>
+        </w:rPr>
+        <w:t>Acuratețea</w:t>
+      </w:r>
+      <w:r>
+        <w:rPr>
+          <w:i w:val="0"/>
+          <w:iCs w:val="0"/>
+          <w:color w:val="auto"/>
+          <w:sz w:val="28"/>
+          <w:szCs w:val="28"/>
+        </w:rPr>
+        <w:t xml:space="preserve"> și funcți</w:t>
+      </w:r>
+      <w:r>
+        <w:rPr>
+          <w:i w:val="0"/>
+          <w:iCs w:val="0"/>
+          <w:color w:val="auto"/>
+          <w:sz w:val="28"/>
+          <w:szCs w:val="28"/>
+        </w:rPr>
+        <w:t>a</w:t>
+      </w:r>
+      <w:r>
+        <w:rPr>
+          <w:i w:val="0"/>
+          <w:iCs w:val="0"/>
+          <w:color w:val="auto"/>
+          <w:sz w:val="28"/>
+          <w:szCs w:val="28"/>
+        </w:rPr>
+        <w:t xml:space="preserve"> de cost pentru arhitectura LSTM</w:t>
+      </w:r>
+      <w:bookmarkEnd w:id="52"/>
+    </w:p>
+    <w:tbl>
+      <w:tblPr>
+        <w:tblStyle w:val="Tabelgril"/>
+        <w:tblW w:w="0" w:type="auto"/>
+        <w:tblLook w:val="04A0" w:firstRow="1" w:lastRow="0" w:firstColumn="1" w:lastColumn="0" w:noHBand="0" w:noVBand="1"/>
+      </w:tblPr>
+      <w:tblGrid>
+        <w:gridCol w:w="2830"/>
+        <w:gridCol w:w="1866"/>
+        <w:gridCol w:w="2349"/>
+        <w:gridCol w:w="2349"/>
+      </w:tblGrid>
+      <w:tr>
+        <w:tc>
+          <w:tcPr>
+            <w:tcW w:w="2830" w:type="dxa"/>
+          </w:tcPr>
+          <w:p>
+            <w:r>
+              <w:t>Algoritm</w:t>
+            </w:r>
+          </w:p>
+        </w:tc>
+        <w:tc>
+          <w:tcPr>
+            <w:tcW w:w="1866" w:type="dxa"/>
+          </w:tcPr>
+          <w:p>
+            <w:r>
+              <w:t>Acuratețe</w:t>
+            </w:r>
+          </w:p>
+        </w:tc>
+        <w:tc>
+          <w:tcPr>
+            <w:tcW w:w="2349" w:type="dxa"/>
+          </w:tcPr>
+          <w:p>
+            <w:r>
+              <w:t>Precizie</w:t>
+            </w:r>
+          </w:p>
+        </w:tc>
+        <w:tc>
+          <w:tcPr>
+            <w:tcW w:w="2349" w:type="dxa"/>
+          </w:tcPr>
+          <w:p>
+            <w:r>
+              <w:t>Regăsire(</w:t>
+            </w:r>
+            <w:r>
+              <w:t>Recall</w:t>
+            </w:r>
+            <w:r>
+              <w:t>)</w:t>
+            </w:r>
+          </w:p>
+        </w:tc>
+      </w:tr>
+      <w:tr>
+        <w:tc>
+          <w:tcPr>
+            <w:tcW w:w="2830" w:type="dxa"/>
+          </w:tcPr>
+          <w:p>
+            <w:r>
+              <w:t>Naive Bayes</w:t>
+            </w:r>
+          </w:p>
+        </w:tc>
+        <w:tc>
+          <w:tcPr>
+            <w:tcW w:w="1866" w:type="dxa"/>
+          </w:tcPr>
+          <w:p>
+            <w:r>
+              <w:t>0.96</w:t>
+            </w:r>
+          </w:p>
+        </w:tc>
+        <w:tc>
+          <w:tcPr>
+            <w:tcW w:w="2349" w:type="dxa"/>
+          </w:tcPr>
+          <w:p>
+            <w:r>
+              <w:t>0.98</w:t>
+            </w:r>
+          </w:p>
+        </w:tc>
+        <w:tc>
+          <w:tcPr>
+            <w:tcW w:w="2349" w:type="dxa"/>
+          </w:tcPr>
+          <w:p>
+            <w:r>
+              <w:t>0.96</w:t>
+            </w:r>
+          </w:p>
+        </w:tc>
+      </w:tr>
+      <w:tr>
+        <w:tc>
+          <w:tcPr>
+            <w:tcW w:w="2830" w:type="dxa"/>
+          </w:tcPr>
+          <w:p>
+            <w:r>
+              <w:t>Logistic Regression</w:t>
+            </w:r>
+          </w:p>
+        </w:tc>
+        <w:tc>
+          <w:tcPr>
+            <w:tcW w:w="1866" w:type="dxa"/>
+          </w:tcPr>
+          <w:p>
+            <w:r>
+              <w:t>0.96</w:t>
+            </w:r>
+          </w:p>
+        </w:tc>
+        <w:tc>
+          <w:tcPr>
+            <w:tcW w:w="2349" w:type="dxa"/>
+          </w:tcPr>
+          <w:p>
+            <w:r>
+              <w:t>0.97</w:t>
+            </w:r>
+          </w:p>
+        </w:tc>
+        <w:tc>
+          <w:tcPr>
+            <w:tcW w:w="2349" w:type="dxa"/>
+          </w:tcPr>
+          <w:p>
+            <w:r>
+              <w:t>0.96</w:t>
+            </w:r>
+          </w:p>
+        </w:tc>
+      </w:tr>
+      <w:tr>
+        <w:tc>
+          <w:tcPr>
+            <w:tcW w:w="2830" w:type="dxa"/>
+          </w:tcPr>
+          <w:p>
+            <w:r>
+              <w:t>SGD Classifier</w:t>
+            </w:r>
+          </w:p>
+        </w:tc>
+        <w:tc>
+          <w:tcPr>
+            <w:tcW w:w="1866" w:type="dxa"/>
+          </w:tcPr>
+          <w:p>
+            <w:r>
+              <w:t>0.97</w:t>
+            </w:r>
+          </w:p>
+        </w:tc>
+        <w:tc>
+          <w:tcPr>
+            <w:tcW w:w="2349" w:type="dxa"/>
+          </w:tcPr>
+          <w:p>
+            <w:r>
+              <w:t>0.99</w:t>
+            </w:r>
+          </w:p>
+        </w:tc>
+        <w:tc>
+          <w:tcPr>
+            <w:tcW w:w="2349" w:type="dxa"/>
+          </w:tcPr>
+          <w:p>
+            <w:r>
+              <w:t>0.96</w:t>
+            </w:r>
+          </w:p>
+        </w:tc>
+      </w:tr>
+      <w:tr>
+        <w:tc>
+          <w:tcPr>
+            <w:tcW w:w="2830" w:type="dxa"/>
+          </w:tcPr>
+          <w:p>
+            <w:r>
+              <w:t>XGBoost</w:t>
+            </w:r>
+          </w:p>
+        </w:tc>
+        <w:tc>
+          <w:tcPr>
+            <w:tcW w:w="1866" w:type="dxa"/>
+          </w:tcPr>
+          <w:p>
+            <w:r>
+              <w:t>0.97</w:t>
+            </w:r>
+          </w:p>
+        </w:tc>
+        <w:tc>
+          <w:tcPr>
+            <w:tcW w:w="2349" w:type="dxa"/>
+          </w:tcPr>
+          <w:p>
+            <w:r>
+              <w:t>0.98</w:t>
+            </w:r>
+          </w:p>
+        </w:tc>
+        <w:tc>
+          <w:tcPr>
+            <w:tcW w:w="2349" w:type="dxa"/>
+          </w:tcPr>
+          <w:p>
+            <w:r>
+              <w:t>0.95</w:t>
+            </w:r>
+          </w:p>
+        </w:tc>
+      </w:tr>
+      <w:tr>
+        <w:tc>
+          <w:tcPr>
+            <w:tcW w:w="2830" w:type="dxa"/>
+          </w:tcPr>
+          <w:p>
+            <w:r>
+              <w:t>Decision Tree</w:t>
+            </w:r>
+          </w:p>
+        </w:tc>
+        <w:tc>
+          <w:tcPr>
+            <w:tcW w:w="1866" w:type="dxa"/>
+          </w:tcPr>
+          <w:p>
+            <w:r>
+              <w:t>0.91</w:t>
+            </w:r>
+          </w:p>
+        </w:tc>
+        <w:tc>
+          <w:tcPr>
+            <w:tcW w:w="2349" w:type="dxa"/>
+          </w:tcPr>
+          <w:p>
+            <w:r>
+              <w:t>0.94</w:t>
+            </w:r>
+          </w:p>
+        </w:tc>
+        <w:tc>
+          <w:tcPr>
+            <w:tcW w:w="2349" w:type="dxa"/>
+          </w:tcPr>
+          <w:p>
+            <w:r>
+              <w:t>0.91</w:t>
+            </w:r>
+          </w:p>
+        </w:tc>
+      </w:tr>
+      <w:tr>
+        <w:tc>
+          <w:tcPr>
+            <w:tcW w:w="2830" w:type="dxa"/>
+          </w:tcPr>
+          <w:p>
+            <w:r>
+              <w:t>Random Forest</w:t>
+            </w:r>
+          </w:p>
+        </w:tc>
+        <w:tc>
+          <w:tcPr>
+            <w:tcW w:w="1866" w:type="dxa"/>
+          </w:tcPr>
+          <w:p>
+            <w:r>
+              <w:t>0.96</w:t>
+            </w:r>
+          </w:p>
+        </w:tc>
+        <w:tc>
+          <w:tcPr>
+            <w:tcW w:w="2349" w:type="dxa"/>
+          </w:tcPr>
+          <w:p>
+            <w:r>
+              <w:t>0.97</w:t>
+            </w:r>
+          </w:p>
+        </w:tc>
+        <w:tc>
+          <w:tcPr>
+            <w:tcW w:w="2349" w:type="dxa"/>
+          </w:tcPr>
+          <w:p>
+            <w:r>
+              <w:t>0.96</w:t>
+            </w:r>
+          </w:p>
+        </w:tc>
+      </w:tr>
+      <w:tr>
+        <w:tc>
+          <w:tcPr>
+            <w:tcW w:w="2830" w:type="dxa"/>
+          </w:tcPr>
+          <w:p>
+            <w:r>
+              <w:lastRenderedPageBreak/>
+              <w:t>MLP Classifier</w:t>
+            </w:r>
+          </w:p>
+        </w:tc>
+        <w:tc>
+          <w:tcPr>
+            <w:tcW w:w="1866" w:type="dxa"/>
+          </w:tcPr>
+          <w:p>
+            <w:r>
+              <w:t>0.97</w:t>
+            </w:r>
+          </w:p>
+        </w:tc>
+        <w:tc>
+          <w:tcPr>
+            <w:tcW w:w="2349" w:type="dxa"/>
+          </w:tcPr>
+          <w:p>
+            <w:pPr>
+              <w:rPr>
+                <w:b/>
+                <w:bCs/>
+              </w:rPr>
+            </w:pPr>
+            <w:r>
+              <w:rPr>
+                <w:b/>
+                <w:bCs/>
+              </w:rPr>
+              <w:t>0.99</w:t>
+            </w:r>
+          </w:p>
+        </w:tc>
+        <w:tc>
+          <w:tcPr>
+            <w:tcW w:w="2349" w:type="dxa"/>
+          </w:tcPr>
+          <w:p>
+            <w:r>
+              <w:t>0.97</w:t>
+            </w:r>
+          </w:p>
+        </w:tc>
+      </w:tr>
+      <w:tr>
+        <w:tc>
+          <w:tcPr>
+            <w:tcW w:w="2830" w:type="dxa"/>
+          </w:tcPr>
+          <w:p>
+            <w:r>
+              <w:t>LSTM model</w:t>
+            </w:r>
+          </w:p>
+        </w:tc>
+        <w:tc>
+          <w:tcPr>
+            <w:tcW w:w="1866" w:type="dxa"/>
+          </w:tcPr>
+          <w:p>
+            <w:pPr>
+              <w:rPr>
+                <w:b/>
+                <w:bCs/>
+              </w:rPr>
+            </w:pPr>
+            <w:r>
+              <w:rPr>
+                <w:b/>
+                <w:bCs/>
+              </w:rPr>
+              <w:t>0.98</w:t>
+            </w:r>
+          </w:p>
+        </w:tc>
+        <w:tc>
+          <w:tcPr>
+            <w:tcW w:w="2349" w:type="dxa"/>
+          </w:tcPr>
+          <w:p>
+            <w:r>
+              <w:t>0.98</w:t>
+            </w:r>
+          </w:p>
+        </w:tc>
+        <w:tc>
+          <w:tcPr>
+            <w:tcW w:w="2349" w:type="dxa"/>
+          </w:tcPr>
+          <w:p>
+            <w:pPr>
+              <w:keepNext/>
+              <w:rPr>
+                <w:b/>
+                <w:bCs/>
+              </w:rPr>
+            </w:pPr>
+            <w:r>
+              <w:rPr>
+                <w:b/>
+                <w:bCs/>
+              </w:rPr>
+              <w:t>0.98</w:t>
+            </w:r>
+          </w:p>
+        </w:tc>
+      </w:tr>
+    </w:tbl>
+    <w:p>
+      <w:pPr>
+        <w:pStyle w:val="Legend"/>
+        <w:jc w:val="center"/>
+        <w:rPr>
+          <w:i w:val="0"/>
+          <w:iCs w:val="0"/>
+          <w:sz w:val="28"/>
+          <w:szCs w:val="28"/>
+        </w:rPr>
+      </w:pPr>
+      <w:bookmarkStart w:id="53" w:name="_Ref194404727"/>
+      <w:bookmarkStart w:id="54" w:name="_Toc194408080"/>
+      <w:r>
+        <w:rPr>
+          <w:i w:val="0"/>
+          <w:iCs w:val="0"/>
+          <w:color w:val="auto"/>
+          <w:sz w:val="28"/>
+          <w:szCs w:val="28"/>
+        </w:rPr>
+        <w:t>Tabel</w:t>
+      </w:r>
+      <w:r>
+        <w:rPr>
+          <w:i w:val="0"/>
+          <w:iCs w:val="0"/>
+          <w:color w:val="auto"/>
+          <w:sz w:val="28"/>
+          <w:szCs w:val="28"/>
+        </w:rPr>
+        <w:t>ul</w:t>
+      </w:r>
+      <w:r>
+        <w:rPr>
+          <w:i w:val="0"/>
+          <w:iCs w:val="0"/>
+          <w:color w:val="auto"/>
+          <w:sz w:val="28"/>
+          <w:szCs w:val="28"/>
+        </w:rPr>
+        <w:t xml:space="preserve"> </w:t>
+      </w:r>
+      <w:r>
+        <w:rPr>
+          <w:i w:val="0"/>
+          <w:iCs w:val="0"/>
+          <w:color w:val="auto"/>
+          <w:sz w:val="28"/>
+          <w:szCs w:val="28"/>
+        </w:rPr>
+        <w:fldChar w:fldCharType="begin"/>
+      </w:r>
+      <w:r>
+        <w:rPr>
+          <w:i w:val="0"/>
+          <w:iCs w:val="0"/>
+          <w:color w:val="auto"/>
+          <w:sz w:val="28"/>
+          <w:szCs w:val="28"/>
+        </w:rPr>
+        <w:instrText xml:space="preserve"> SEQ Tabel \* ARABIC </w:instrText>
+      </w:r>
+      <w:r>
+        <w:rPr>
+          <w:i w:val="0"/>
+          <w:iCs w:val="0"/>
+          <w:color w:val="auto"/>
+          <w:sz w:val="28"/>
+          <w:szCs w:val="28"/>
+        </w:rPr>
+        <w:fldChar w:fldCharType="separate"/>
+      </w:r>
+      <w:r>
+        <w:rPr>
+          <w:i w:val="0"/>
+          <w:iCs w:val="0"/>
+          <w:noProof/>
+          <w:color w:val="auto"/>
+          <w:sz w:val="28"/>
+          <w:szCs w:val="28"/>
+        </w:rPr>
+        <w:t>7</w:t>
+      </w:r>
+      <w:r>
+        <w:rPr>
+          <w:i w:val="0"/>
+          <w:iCs w:val="0"/>
+          <w:color w:val="auto"/>
+          <w:sz w:val="28"/>
+          <w:szCs w:val="28"/>
+        </w:rPr>
+        <w:fldChar w:fldCharType="end"/>
+      </w:r>
+      <w:bookmarkEnd w:id="53"/>
+      <w:r>
+        <w:rPr>
+          <w:i w:val="0"/>
+          <w:iCs w:val="0"/>
+          <w:color w:val="auto"/>
+          <w:sz w:val="28"/>
+          <w:szCs w:val="28"/>
+        </w:rPr>
+        <w:t xml:space="preserve"> -</w:t>
+      </w:r>
+      <w:r>
+        <w:rPr>
+          <w:i w:val="0"/>
+          <w:iCs w:val="0"/>
+          <w:color w:val="auto"/>
+          <w:sz w:val="28"/>
+          <w:szCs w:val="28"/>
+        </w:rPr>
+        <w:t xml:space="preserve"> Performanța clasificatorilor și modelului LSTM pe setul de testare</w:t>
+      </w:r>
+      <w:bookmarkEnd w:id="54"/>
+    </w:p>
+    <w:p>
+      <w:pPr>
+        <w:pStyle w:val="Legend"/>
+        <w:jc w:val="center"/>
+        <w:rPr>
+          <w:i w:val="0"/>
+          <w:iCs w:val="0"/>
+          <w:color w:val="auto"/>
+          <w:sz w:val="28"/>
+          <w:szCs w:val="28"/>
+        </w:rPr>
+      </w:pPr>
+    </w:p>
+    <w:p>
+      <w:pPr>
+        <w:spacing w:after="0"/>
+      </w:pPr>
+    </w:p>
+    <w:p>
+      <w:pPr>
+        <w:spacing w:after="0"/>
+      </w:pPr>
     </w:p>
     <w:p>
       <w:pPr>
@@ -15079,14 +16415,14 @@
         <w:ind w:left="567" w:hanging="578"/>
         <w:jc w:val="center"/>
       </w:pPr>
-      <w:bookmarkStart w:id="50" w:name="_Toc193730065"/>
+      <w:bookmarkStart w:id="55" w:name="_Toc193730065"/>
       <w:r>
         <w:t>Analiza</w:t>
       </w:r>
       <w:r>
         <w:t xml:space="preserve"> fişierelor online/offline</w:t>
       </w:r>
-      <w:bookmarkEnd w:id="50"/>
+      <w:bookmarkEnd w:id="55"/>
     </w:p>
     <w:p>
       <w:pPr>
@@ -15107,11 +16443,116 @@
         <w:contextualSpacing/>
       </w:pPr>
       <w:r>
-        <w:t xml:space="preserve">În mediul offline, analiza fișierelor devine o provocare din cauza lipsei unei baze de date centralizate și a resurselor externe, ceea ce poate necesita implementarea unor algoritmi locali pentru detecția semnelor de comportament malițios. Această abordare offline este esențială pentru organizații care trebuie să opereze în medii izolate de rețea sau pentru aplicații ce necesită răspunsuri imediate fără a depinde de o conexiune la internet. Astfel, integrarea unui model de învățare automată poate </w:t>
-      </w:r>
-      <w:r>
+        <w:t>În mediul offline, analiza fișierelor devine o provocare din cauza lipsei unei baze de date centralizate și a resurselor externe, ceea ce poate necesita implementarea unor algoritmi locali pentru detecția semnelor de comportament malițios. Această abordare offline este esențială pentru organizații care trebuie să opereze în medii izolate de rețea sau pentru aplicații ce necesită răspunsuri imediate fără a depinde de o conexiune la internet. Astfel, integrarea unui model de învățare automată poate oferi o soluție complementară, capabilă să analizeze structura și caracteristicile fișierelor, identificând posibile amenințări chiar și în absența unei conexiuni la resurse online.</w:t>
+      </w:r>
+    </w:p>
+    <w:p>
+      <w:pPr>
+        <w:ind w:firstLine="567"/>
+        <w:contextualSpacing/>
+      </w:pPr>
+      <w:r>
+        <w:t xml:space="preserve">Având în vedere cele spuse mai sus, rezolvarea sarcinii de analiză preliminară a fișierelor a presupus implementarea mai multor funcționalități complementare. Un specialist în securitate cibernetică analizează un fișier, în primul rând, din punct de vedere al metadatelor. Pe sistemul de operare linux, există comenzi specifice în acest sens: </w:t>
+      </w:r>
+      <w:r>
+        <w:t xml:space="preserve">file, strings, exiftool, stat etc. </w:t>
+      </w:r>
+      <w:r>
+        <w:t>Aceste instrumente permit extragerea informațiilor esențiale, precum</w:t>
+      </w:r>
+      <w:r>
+        <w:t xml:space="preserve"> determinarea tipului de fișier, extragerea de string-uri, </w:t>
+      </w:r>
+      <w:r>
+        <w:t>extrage metadatele ascunse din fișiere multimedia</w:t>
+      </w:r>
+      <w:r>
+        <w:t xml:space="preserve">, </w:t>
+      </w:r>
+      <w:r>
+        <w:t>data creării, ultimele modificări, drepturile de acces, precum și detalii despre proprietarul fișierului și structura internă a acestuia.</w:t>
+      </w:r>
+      <w:r>
+        <w:t xml:space="preserve"> </w:t>
+      </w:r>
+    </w:p>
+    <w:p>
+      <w:pPr>
+        <w:ind w:firstLine="567"/>
+        <w:contextualSpacing/>
+      </w:pPr>
+      <w:r>
+        <w:t xml:space="preserve">Astfel, în funcționalitatea </w:t>
+      </w:r>
+      <w:r>
+        <w:rPr>
+          <w:lang w:val="en-ZA"/>
+        </w:rPr>
+        <w:t>“File Info”,</w:t>
+      </w:r>
+      <w:r>
+        <w:t xml:space="preserve"> am introdus calcularea și afișarea acestor metadate  referitoare la un fișier, ce pot fi folosite mai departe în analiza malware folosind tehnici de AI.</w:t>
+      </w:r>
+    </w:p>
+    <w:p>
+      <w:pPr>
+        <w:keepNext/>
+        <w:contextualSpacing/>
+        <w:jc w:val="center"/>
+      </w:pPr>
+      <w:r>
+        <w:rPr>
+          <w:noProof/>
+        </w:rPr>
         <w:lastRenderedPageBreak/>
-        <w:t>oferi o soluție complementară, capabilă să analizeze structura și caracteristicile fișierelor, identificând posibile amenințări chiar și în absența unei conexiuni la resurse online.</w:t>
+        <w:drawing>
+          <wp:inline distT="0" distB="0" distL="0" distR="0" wp14:anchorId="078FF89F" wp14:editId="7A251127">
+            <wp:extent cx="5971540" cy="3804285"/>
+            <wp:effectExtent l="0" t="0" r="0" b="5715"/>
+            <wp:docPr id="317465265" name="Imagine 1"/>
+            <wp:cNvGraphicFramePr>
+              <a:graphicFrameLocks xmlns:a="http://schemas.openxmlformats.org/drawingml/2006/main" noChangeAspect="1"/>
+            </wp:cNvGraphicFramePr>
+            <a:graphic xmlns:a="http://schemas.openxmlformats.org/drawingml/2006/main">
+              <a:graphicData uri="http://schemas.openxmlformats.org/drawingml/2006/picture">
+                <pic:pic xmlns:pic="http://schemas.openxmlformats.org/drawingml/2006/picture">
+                  <pic:nvPicPr>
+                    <pic:cNvPr id="0" name="Picture 1"/>
+                    <pic:cNvPicPr>
+                      <a:picLocks noChangeAspect="1" noChangeArrowheads="1"/>
+                    </pic:cNvPicPr>
+                  </pic:nvPicPr>
+                  <pic:blipFill>
+                    <a:blip r:embed="rId25">
+                      <a:extLst>
+                        <a:ext uri="{28A0092B-C50C-407E-A947-70E740481C1C}">
+                          <a14:useLocalDpi xmlns:a14="http://schemas.microsoft.com/office/drawing/2010/main" val="0"/>
+                        </a:ext>
+                      </a:extLst>
+                    </a:blip>
+                    <a:srcRect/>
+                    <a:stretch>
+                      <a:fillRect/>
+                    </a:stretch>
+                  </pic:blipFill>
+                  <pic:spPr bwMode="auto">
+                    <a:xfrm>
+                      <a:off x="0" y="0"/>
+                      <a:ext cx="5971540" cy="3804285"/>
+                    </a:xfrm>
+                    <a:prstGeom prst="rect">
+                      <a:avLst/>
+                    </a:prstGeom>
+                    <a:noFill/>
+                    <a:ln>
+                      <a:noFill/>
+                    </a:ln>
+                  </pic:spPr>
+                </pic:pic>
+              </a:graphicData>
+            </a:graphic>
+          </wp:inline>
+        </w:drawing>
       </w:r>
     </w:p>
     <w:p>
@@ -15120,11 +16561,11 @@
         <w:ind w:left="567"/>
         <w:jc w:val="center"/>
       </w:pPr>
-      <w:bookmarkStart w:id="51" w:name="_Toc193730066"/>
+      <w:bookmarkStart w:id="56" w:name="_Toc193730066"/>
       <w:r>
         <w:t>Analiza traficului de date</w:t>
       </w:r>
-      <w:bookmarkEnd w:id="51"/>
+      <w:bookmarkEnd w:id="56"/>
     </w:p>
     <w:p>
       <w:pPr>
@@ -15239,6 +16680,7 @@
           <w:bCs/>
           <w:highlight w:val="yellow"/>
         </w:rPr>
+        <w:lastRenderedPageBreak/>
         <w:t>Comportamente anormale:</w:t>
       </w:r>
       <w:r>
@@ -15367,7 +16809,6 @@
         <w:rPr>
           <w:highlight w:val="yellow"/>
         </w:rPr>
-        <w:lastRenderedPageBreak/>
         <w:t>În mediul offline, analiza traficului de date poate fi utilizată în cadrul testărilor de penetrare și simulărilor de atac, oferind o perspectivă detaliată asupra modului în care rețeaua răspunde la condiții de stres sau la scenarii de atac simulate. Aceste analize ajută la identificarea vulnerabilităților ascunse și la întărirea politicilor de securitate.</w:t>
       </w:r>
     </w:p>
@@ -15391,11 +16832,11 @@
         <w:ind w:left="567" w:hanging="578"/>
         <w:jc w:val="center"/>
       </w:pPr>
-      <w:bookmarkStart w:id="52" w:name="_Toc193730067"/>
+      <w:bookmarkStart w:id="57" w:name="_Toc193730067"/>
       <w:r>
         <w:t>Analiza malware și modelele LLM</w:t>
       </w:r>
-      <w:bookmarkEnd w:id="52"/>
+      <w:bookmarkEnd w:id="57"/>
     </w:p>
     <w:p>
       <w:pPr>
@@ -15449,13 +16890,28 @@
     <w:p>
       <w:pPr>
         <w:ind w:firstLine="567"/>
+      </w:pPr>
+      <w:r>
+        <w:t>ollama run mistral "Hello"</w:t>
+      </w:r>
+    </w:p>
+    <w:p>
+      <w:pPr>
+        <w:ind w:firstLine="567"/>
+      </w:pPr>
+    </w:p>
+    <w:p>
+      <w:pPr>
+        <w:ind w:firstLine="567"/>
+      </w:pPr>
+    </w:p>
+    <w:p>
+      <w:pPr>
+        <w:ind w:firstLine="567"/>
         <w:rPr>
           <w:lang w:val="en-ZA"/>
         </w:rPr>
       </w:pPr>
-      <w:r>
-        <w:t>ollama run mistral "Hello"</w:t>
-      </w:r>
     </w:p>
     <w:p>
       <w:pPr>
@@ -15464,11 +16920,11 @@
         <w:contextualSpacing/>
         <w:jc w:val="center"/>
       </w:pPr>
-      <w:bookmarkStart w:id="53" w:name="_Toc193730068"/>
+      <w:bookmarkStart w:id="58" w:name="_Toc193730068"/>
       <w:r>
         <w:t>Rezultate experimentale și discuții</w:t>
       </w:r>
-      <w:bookmarkEnd w:id="53"/>
+      <w:bookmarkEnd w:id="58"/>
     </w:p>
     <w:p>
       <w:pPr>
@@ -15578,7 +17034,6 @@
         <w:rPr>
           <w:noProof/>
         </w:rPr>
-        <w:lastRenderedPageBreak/>
         <w:drawing>
           <wp:inline distT="0" distB="0" distL="0" distR="0" wp14:anchorId="05255914" wp14:editId="04D70BCB">
             <wp:extent cx="4061812" cy="3132091"/>
@@ -15595,7 +17050,7 @@
                     <pic:cNvPicPr/>
                   </pic:nvPicPr>
                   <pic:blipFill>
-                    <a:blip r:embed="rId22"/>
+                    <a:blip r:embed="rId26"/>
                     <a:stretch>
                       <a:fillRect/>
                     </a:stretch>
@@ -15624,6 +17079,7 @@
         <w:rPr>
           <w:noProof/>
         </w:rPr>
+        <w:lastRenderedPageBreak/>
         <w:drawing>
           <wp:inline distT="0" distB="0" distL="0" distR="0" wp14:anchorId="2C87EBFB" wp14:editId="1BEF3D79">
             <wp:extent cx="5971540" cy="2460625"/>
@@ -15640,7 +17096,7 @@
                     <pic:cNvPicPr/>
                   </pic:nvPicPr>
                   <pic:blipFill>
-                    <a:blip r:embed="rId23"/>
+                    <a:blip r:embed="rId27"/>
                     <a:stretch>
                       <a:fillRect/>
                     </a:stretch>
@@ -15709,7 +17165,6 @@
               <w:rPr>
                 <w:noProof/>
               </w:rPr>
-              <w:lastRenderedPageBreak/>
               <w:drawing>
                 <wp:inline distT="0" distB="0" distL="0" distR="0" wp14:anchorId="7A123D24" wp14:editId="64175682">
                   <wp:extent cx="4648200" cy="3798040"/>
@@ -15726,7 +17181,7 @@
                           <pic:cNvPicPr/>
                         </pic:nvPicPr>
                         <pic:blipFill>
-                          <a:blip r:embed="rId24"/>
+                          <a:blip r:embed="rId28"/>
                           <a:stretch>
                             <a:fillRect/>
                           </a:stretch>
@@ -15776,7 +17231,7 @@
                           <pic:cNvPicPr/>
                         </pic:nvPicPr>
                         <pic:blipFill>
-                          <a:blip r:embed="rId25"/>
+                          <a:blip r:embed="rId29"/>
                           <a:stretch>
                             <a:fillRect/>
                           </a:stretch>
@@ -15813,6 +17268,7 @@
         <w:rPr>
           <w:noProof/>
         </w:rPr>
+        <w:lastRenderedPageBreak/>
         <w:drawing>
           <wp:inline distT="0" distB="0" distL="0" distR="0" wp14:anchorId="583F2AB3" wp14:editId="0A56074C">
             <wp:extent cx="3254022" cy="3292125"/>
@@ -15829,7 +17285,7 @@
                     <pic:cNvPicPr/>
                   </pic:nvPicPr>
                   <pic:blipFill>
-                    <a:blip r:embed="rId26"/>
+                    <a:blip r:embed="rId30"/>
                     <a:stretch>
                       <a:fillRect/>
                     </a:stretch>
@@ -15869,12 +17325,12 @@
         <w:contextualSpacing/>
         <w:jc w:val="center"/>
       </w:pPr>
-      <w:bookmarkStart w:id="54" w:name="_Toc193730069"/>
-      <w:bookmarkStart w:id="55" w:name="_Toc193730070"/>
+      <w:bookmarkStart w:id="59" w:name="_Toc193730069"/>
+      <w:bookmarkStart w:id="60" w:name="_Toc193730070"/>
       <w:r>
         <w:t>Concluzii și direcții viitoare de cercetare</w:t>
       </w:r>
-      <w:bookmarkEnd w:id="54"/>
+      <w:bookmarkEnd w:id="59"/>
     </w:p>
     <w:p>
       <w:pPr>
@@ -15893,7 +17349,7 @@
       <w:r>
         <w:t>Bibliografie</w:t>
       </w:r>
-      <w:bookmarkEnd w:id="55"/>
+      <w:bookmarkEnd w:id="60"/>
     </w:p>
     <w:sdt>
       <w:sdtPr>
@@ -16152,6 +17608,7 @@
                       <w:rPr>
                         <w:noProof/>
                       </w:rPr>
+                      <w:lastRenderedPageBreak/>
                       <w:t xml:space="preserve">[5] </w:t>
                     </w:r>
                   </w:p>
@@ -16442,7 +17899,6 @@
                       <w:rPr>
                         <w:noProof/>
                       </w:rPr>
-                      <w:lastRenderedPageBreak/>
                       <w:t xml:space="preserve">[11] </w:t>
                     </w:r>
                   </w:p>
@@ -16557,7 +18013,7 @@
       </w:pPr>
     </w:p>
     <w:sectPr>
-      <w:footerReference w:type="default" r:id="rId27"/>
+      <w:footerReference w:type="default" r:id="rId31"/>
       <w:pgSz w:w="12240" w:h="15840" w:code="1"/>
       <w:pgMar w:top="1418" w:right="1418" w:bottom="1418" w:left="1418" w:header="720" w:footer="720" w:gutter="0"/>
       <w:pgNumType w:start="0"/>
@@ -24184,6 +25640,7 @@
   <w:style w:type="character" w:default="1" w:styleId="Fontdeparagrafimplicit">
     <w:name w:val="Default Paragraph Font"/>
     <w:uiPriority w:val="1"/>
+    <w:semiHidden/>
     <w:unhideWhenUsed/>
   </w:style>
   <w:style w:type="table" w:default="1" w:styleId="TabelNormal">

</xml_diff>